<commit_message>
Added to 2nd point
</commit_message>
<xml_diff>
--- a/project_document_62167_62121_62151.docx
+++ b/project_document_62167_62121_62151.docx
@@ -1,6 +1,6 @@
 
 <file path=word/document.xml><?xml version="1.0" encoding="utf-8"?>
-<w:document xmlns:wpc="http://schemas.microsoft.com/office/word/2010/wordprocessingCanvas" xmlns:cx="http://schemas.microsoft.com/office/drawing/2014/chartex" xmlns:cx1="http://schemas.microsoft.com/office/drawing/2015/9/8/chartex" xmlns:cx2="http://schemas.microsoft.com/office/drawing/2015/10/21/chartex" xmlns:cx3="http://schemas.microsoft.com/office/drawing/2016/5/9/chartex" xmlns:cx4="http://schemas.microsoft.com/office/drawing/2016/5/10/chartex" xmlns:cx5="http://schemas.microsoft.com/office/drawing/2016/5/11/chartex" xmlns:cx6="http://schemas.microsoft.com/office/drawing/2016/5/12/chartex" xmlns:cx7="http://schemas.microsoft.com/office/drawing/2016/5/13/chartex" xmlns:cx8="http://schemas.microsoft.com/office/drawing/2016/5/14/chartex" xmlns:mc="http://schemas.openxmlformats.org/markup-compatibility/2006" xmlns:aink="http://schemas.microsoft.com/office/drawing/2016/ink" xmlns:am3d="http://schemas.microsoft.com/office/drawing/2017/model3d" xmlns:o="urn:schemas-microsoft-com:office:office" xmlns:r="http://schemas.openxmlformats.org/officeDocument/2006/relationships" xmlns:m="http://schemas.openxmlformats.org/officeDocument/2006/math" xmlns:v="urn:schemas-microsoft-com:vml" xmlns:wp14="http://schemas.microsoft.com/office/word/2010/wordprocessingDrawing" xmlns:wp="http://schemas.openxmlformats.org/drawingml/2006/wordprocessingDrawing" xmlns:w10="urn:schemas-microsoft-com:office:word" xmlns:w="http://schemas.openxmlformats.org/wordprocessingml/2006/main" xmlns:w14="http://schemas.microsoft.com/office/word/2010/wordml" xmlns:w15="http://schemas.microsoft.com/office/word/2012/wordml" xmlns:w16cid="http://schemas.microsoft.com/office/word/2016/wordml/cid" xmlns:w16se="http://schemas.microsoft.com/office/word/2015/wordml/symex" xmlns:wpg="http://schemas.microsoft.com/office/word/2010/wordprocessingGroup" xmlns:wpi="http://schemas.microsoft.com/office/word/2010/wordprocessingInk" xmlns:wne="http://schemas.microsoft.com/office/word/2006/wordml" xmlns:wps="http://schemas.microsoft.com/office/word/2010/wordprocessingShape" mc:Ignorable="w14 w15 w16se w16cid wp14">
+<w:document xmlns:wpc="http://schemas.microsoft.com/office/word/2010/wordprocessingCanvas" xmlns:cx="http://schemas.microsoft.com/office/drawing/2014/chartex" xmlns:cx1="http://schemas.microsoft.com/office/drawing/2015/9/8/chartex" xmlns:mc="http://schemas.openxmlformats.org/markup-compatibility/2006" xmlns:o="urn:schemas-microsoft-com:office:office" xmlns:r="http://schemas.openxmlformats.org/officeDocument/2006/relationships" xmlns:m="http://schemas.openxmlformats.org/officeDocument/2006/math" xmlns:v="urn:schemas-microsoft-com:vml" xmlns:wp14="http://schemas.microsoft.com/office/word/2010/wordprocessingDrawing" xmlns:wp="http://schemas.openxmlformats.org/drawingml/2006/wordprocessingDrawing" xmlns:w10="urn:schemas-microsoft-com:office:word" xmlns:w="http://schemas.openxmlformats.org/wordprocessingml/2006/main" xmlns:w14="http://schemas.microsoft.com/office/word/2010/wordml" xmlns:w15="http://schemas.microsoft.com/office/word/2012/wordml" xmlns:w16se="http://schemas.microsoft.com/office/word/2015/wordml/symex" xmlns:wpg="http://schemas.microsoft.com/office/word/2010/wordprocessingGroup" xmlns:wpi="http://schemas.microsoft.com/office/word/2010/wordprocessingInk" xmlns:wne="http://schemas.microsoft.com/office/word/2006/wordml" xmlns:wps="http://schemas.microsoft.com/office/word/2010/wordprocessingShape" mc:Ignorable="w14 w15 w16se wp14">
   <w:body>
     <w:p>
       <w:pPr>
@@ -693,14 +693,94 @@
     <w:p>
       <w:pPr>
         <w:pStyle w:val="ListParagraph"/>
-        <w:ind w:firstLine="709"/>
-        <w:jc w:val="both"/>
-        <w:rPr>
-          <w:rFonts w:ascii="Times New Roman" w:hAnsi="Times New Roman" w:cs="Times New Roman"/>
-          <w:sz w:val="28"/>
-          <w:szCs w:val="28"/>
-        </w:rPr>
-      </w:pPr>
+        <w:numPr>
+          <w:ilvl w:val="0"/>
+          <w:numId w:val="9"/>
+        </w:numPr>
+        <w:jc w:val="both"/>
+        <w:rPr>
+          <w:rFonts w:ascii="Times New Roman" w:hAnsi="Times New Roman" w:cs="Times New Roman"/>
+          <w:sz w:val="28"/>
+          <w:szCs w:val="28"/>
+        </w:rPr>
+      </w:pPr>
+      <w:r>
+        <w:rPr>
+          <w:rFonts w:ascii="Times New Roman" w:hAnsi="Times New Roman" w:cs="Times New Roman"/>
+          <w:sz w:val="28"/>
+          <w:szCs w:val="28"/>
+        </w:rPr>
+        <w:t>Баланс на дизайн</w:t>
+      </w:r>
+    </w:p>
+    <w:p>
+      <w:pPr>
+        <w:pStyle w:val="ListParagraph"/>
+        <w:numPr>
+          <w:ilvl w:val="0"/>
+          <w:numId w:val="9"/>
+        </w:numPr>
+        <w:jc w:val="both"/>
+        <w:rPr>
+          <w:rFonts w:ascii="Times New Roman" w:hAnsi="Times New Roman" w:cs="Times New Roman"/>
+          <w:sz w:val="28"/>
+          <w:szCs w:val="28"/>
+        </w:rPr>
+      </w:pPr>
+      <w:r>
+        <w:rPr>
+          <w:rFonts w:ascii="Times New Roman" w:hAnsi="Times New Roman" w:cs="Times New Roman"/>
+          <w:sz w:val="28"/>
+          <w:szCs w:val="28"/>
+        </w:rPr>
+        <w:t>Подчертаване на ключови елементи</w:t>
+      </w:r>
+    </w:p>
+    <w:p>
+      <w:pPr>
+        <w:pStyle w:val="ListParagraph"/>
+        <w:numPr>
+          <w:ilvl w:val="0"/>
+          <w:numId w:val="9"/>
+        </w:numPr>
+        <w:jc w:val="both"/>
+        <w:rPr>
+          <w:rFonts w:ascii="Times New Roman" w:hAnsi="Times New Roman" w:cs="Times New Roman"/>
+          <w:sz w:val="28"/>
+          <w:szCs w:val="28"/>
+        </w:rPr>
+      </w:pPr>
+      <w:r>
+        <w:rPr>
+          <w:rFonts w:ascii="Times New Roman" w:hAnsi="Times New Roman" w:cs="Times New Roman"/>
+          <w:sz w:val="28"/>
+          <w:szCs w:val="28"/>
+        </w:rPr>
+        <w:t>Илюстриращо движение</w:t>
+      </w:r>
+    </w:p>
+    <w:p>
+      <w:pPr>
+        <w:pStyle w:val="ListParagraph"/>
+        <w:numPr>
+          <w:ilvl w:val="0"/>
+          <w:numId w:val="9"/>
+        </w:numPr>
+        <w:jc w:val="both"/>
+        <w:rPr>
+          <w:rFonts w:ascii="Times New Roman" w:hAnsi="Times New Roman" w:cs="Times New Roman"/>
+          <w:sz w:val="28"/>
+          <w:szCs w:val="28"/>
+        </w:rPr>
+      </w:pPr>
+      <w:r>
+        <w:rPr>
+          <w:rFonts w:ascii="Times New Roman" w:hAnsi="Times New Roman" w:cs="Times New Roman"/>
+          <w:sz w:val="28"/>
+          <w:szCs w:val="28"/>
+        </w:rPr>
+        <w:t>Пропорционалност</w:t>
+      </w:r>
     </w:p>
     <w:p>
       <w:pPr>
@@ -728,30 +808,6 @@
     <w:p>
       <w:pPr>
         <w:pStyle w:val="ListParagraph"/>
-        <w:ind w:firstLine="709"/>
-        <w:jc w:val="both"/>
-        <w:rPr>
-          <w:rFonts w:ascii="Times New Roman" w:hAnsi="Times New Roman" w:cs="Times New Roman"/>
-          <w:sz w:val="28"/>
-          <w:szCs w:val="28"/>
-        </w:rPr>
-      </w:pPr>
-    </w:p>
-    <w:p>
-      <w:pPr>
-        <w:pStyle w:val="ListParagraph"/>
-        <w:ind w:firstLine="709"/>
-        <w:jc w:val="both"/>
-        <w:rPr>
-          <w:rFonts w:ascii="Times New Roman" w:hAnsi="Times New Roman" w:cs="Times New Roman"/>
-          <w:sz w:val="28"/>
-          <w:szCs w:val="28"/>
-        </w:rPr>
-      </w:pPr>
-    </w:p>
-    <w:p>
-      <w:pPr>
-        <w:pStyle w:val="ListParagraph"/>
         <w:numPr>
           <w:ilvl w:val="0"/>
           <w:numId w:val="4"/>
@@ -775,28 +831,315 @@
     <w:p>
       <w:pPr>
         <w:pStyle w:val="ListParagraph"/>
-        <w:jc w:val="both"/>
+        <w:numPr>
+          <w:ilvl w:val="0"/>
+          <w:numId w:val="10"/>
+        </w:numPr>
+        <w:jc w:val="both"/>
+        <w:rPr>
+          <w:rFonts w:ascii="Times New Roman" w:hAnsi="Times New Roman" w:cs="Times New Roman"/>
+          <w:sz w:val="28"/>
+          <w:szCs w:val="28"/>
+        </w:rPr>
+      </w:pPr>
+      <w:r>
         <w:rPr>
           <w:rFonts w:ascii="Times New Roman" w:hAnsi="Times New Roman" w:cs="Times New Roman"/>
           <w:sz w:val="28"/>
           <w:szCs w:val="28"/>
           <w:lang w:val="en-US"/>
         </w:rPr>
-      </w:pPr>
+        <w:t xml:space="preserve">HTML5 (v 5.2) </w:t>
+      </w:r>
+      <w:r>
+        <w:rPr>
+          <w:rFonts w:ascii="Times New Roman" w:hAnsi="Times New Roman" w:cs="Times New Roman"/>
+          <w:sz w:val="28"/>
+          <w:szCs w:val="28"/>
+          <w:lang w:val="en-US"/>
+        </w:rPr>
+        <w:t>–</w:t>
+      </w:r>
+      <w:r>
+        <w:rPr>
+          <w:rFonts w:ascii="Times New Roman" w:hAnsi="Times New Roman" w:cs="Times New Roman"/>
+          <w:sz w:val="28"/>
+          <w:szCs w:val="28"/>
+          <w:lang w:val="en-US"/>
+        </w:rPr>
+        <w:t xml:space="preserve"> </w:t>
+      </w:r>
+      <w:r>
+        <w:rPr>
+          <w:rFonts w:ascii="Times New Roman" w:hAnsi="Times New Roman" w:cs="Times New Roman"/>
+          <w:sz w:val="28"/>
+          <w:szCs w:val="28"/>
+          <w:lang w:val="en-US"/>
+        </w:rPr>
+        <w:t>използван</w:t>
+      </w:r>
+      <w:r>
+        <w:rPr>
+          <w:rFonts w:ascii="Times New Roman" w:hAnsi="Times New Roman" w:cs="Times New Roman"/>
+          <w:sz w:val="28"/>
+          <w:szCs w:val="28"/>
+          <w:lang w:val="en-US"/>
+        </w:rPr>
+        <w:t xml:space="preserve"> </w:t>
+      </w:r>
+      <w:r>
+        <w:rPr>
+          <w:rFonts w:ascii="Times New Roman" w:hAnsi="Times New Roman" w:cs="Times New Roman"/>
+          <w:sz w:val="28"/>
+          <w:szCs w:val="28"/>
+        </w:rPr>
+        <w:t>за създаване на структурата на сайта за визуализация на данните.</w:t>
+      </w:r>
+    </w:p>
+    <w:p>
+      <w:pPr>
+        <w:pStyle w:val="ListParagraph"/>
+        <w:numPr>
+          <w:ilvl w:val="0"/>
+          <w:numId w:val="10"/>
+        </w:numPr>
+        <w:jc w:val="both"/>
+        <w:rPr>
+          <w:rFonts w:ascii="Times New Roman" w:hAnsi="Times New Roman" w:cs="Times New Roman"/>
+          <w:sz w:val="28"/>
+          <w:szCs w:val="28"/>
+        </w:rPr>
+      </w:pPr>
+      <w:r>
+        <w:rPr>
+          <w:rFonts w:ascii="Times New Roman" w:hAnsi="Times New Roman" w:cs="Times New Roman"/>
+          <w:sz w:val="28"/>
+          <w:szCs w:val="28"/>
+          <w:lang w:val="en-US"/>
+        </w:rPr>
+        <w:t xml:space="preserve">CSS3 </w:t>
+      </w:r>
+      <w:r>
+        <w:rPr>
+          <w:rFonts w:ascii="Times New Roman" w:hAnsi="Times New Roman" w:cs="Times New Roman"/>
+          <w:sz w:val="28"/>
+          <w:szCs w:val="28"/>
+          <w:lang w:val="en-US"/>
+        </w:rPr>
+        <w:t>–</w:t>
+      </w:r>
+      <w:r>
+        <w:rPr>
+          <w:rFonts w:ascii="Times New Roman" w:hAnsi="Times New Roman" w:cs="Times New Roman"/>
+          <w:sz w:val="28"/>
+          <w:szCs w:val="28"/>
+          <w:lang w:val="en-US"/>
+        </w:rPr>
+        <w:t xml:space="preserve"> </w:t>
+      </w:r>
+      <w:r>
+        <w:rPr>
+          <w:rFonts w:ascii="Times New Roman" w:hAnsi="Times New Roman" w:cs="Times New Roman"/>
+          <w:sz w:val="28"/>
+          <w:szCs w:val="28"/>
+        </w:rPr>
+        <w:t>изп</w:t>
+      </w:r>
+      <w:r>
+        <w:rPr>
+          <w:rFonts w:ascii="Times New Roman" w:hAnsi="Times New Roman" w:cs="Times New Roman"/>
+          <w:sz w:val="28"/>
+          <w:szCs w:val="28"/>
+        </w:rPr>
+        <w:t>олзван за оформяне на вида на обектите</w:t>
+      </w:r>
+      <w:r>
+        <w:rPr>
+          <w:rFonts w:ascii="Times New Roman" w:hAnsi="Times New Roman" w:cs="Times New Roman"/>
+          <w:sz w:val="28"/>
+          <w:szCs w:val="28"/>
+        </w:rPr>
+        <w:t>.</w:t>
+      </w:r>
+    </w:p>
+    <w:p>
+      <w:pPr>
+        <w:pStyle w:val="ListParagraph"/>
+        <w:numPr>
+          <w:ilvl w:val="0"/>
+          <w:numId w:val="10"/>
+        </w:numPr>
+        <w:jc w:val="both"/>
+        <w:rPr>
+          <w:rFonts w:ascii="Times New Roman" w:hAnsi="Times New Roman" w:cs="Times New Roman"/>
+          <w:sz w:val="28"/>
+          <w:szCs w:val="28"/>
+        </w:rPr>
+      </w:pPr>
+      <w:r>
+        <w:rPr>
+          <w:rFonts w:ascii="Times New Roman" w:hAnsi="Times New Roman" w:cs="Times New Roman"/>
+          <w:sz w:val="28"/>
+          <w:szCs w:val="28"/>
+          <w:lang w:val="en-US"/>
+        </w:rPr>
+        <w:t xml:space="preserve">JavaScript – </w:t>
+      </w:r>
+      <w:r>
+        <w:rPr>
+          <w:rFonts w:ascii="Times New Roman" w:hAnsi="Times New Roman" w:cs="Times New Roman"/>
+          <w:sz w:val="28"/>
+          <w:szCs w:val="28"/>
+        </w:rPr>
+        <w:t>използван за постигане на динамичност</w:t>
+      </w:r>
+      <w:r>
+        <w:rPr>
+          <w:rFonts w:ascii="Times New Roman" w:hAnsi="Times New Roman" w:cs="Times New Roman"/>
+          <w:sz w:val="28"/>
+          <w:szCs w:val="28"/>
+        </w:rPr>
+        <w:t>.</w:t>
+      </w:r>
+      <w:r>
+        <w:rPr>
+          <w:rFonts w:ascii="Times New Roman" w:hAnsi="Times New Roman" w:cs="Times New Roman"/>
+          <w:sz w:val="28"/>
+          <w:szCs w:val="28"/>
+        </w:rPr>
+        <w:t xml:space="preserve"> </w:t>
+      </w:r>
+    </w:p>
+    <w:p>
+      <w:pPr>
+        <w:pStyle w:val="ListParagraph"/>
+        <w:numPr>
+          <w:ilvl w:val="0"/>
+          <w:numId w:val="10"/>
+        </w:numPr>
+        <w:jc w:val="both"/>
+        <w:rPr>
+          <w:rFonts w:ascii="Times New Roman" w:hAnsi="Times New Roman" w:cs="Times New Roman"/>
+          <w:sz w:val="28"/>
+          <w:szCs w:val="28"/>
+        </w:rPr>
+      </w:pPr>
+      <w:r>
+        <w:rPr>
+          <w:rFonts w:ascii="Times New Roman" w:hAnsi="Times New Roman" w:cs="Times New Roman"/>
+          <w:sz w:val="28"/>
+          <w:szCs w:val="28"/>
+          <w:lang w:val="en-US"/>
+        </w:rPr>
+        <w:t xml:space="preserve">SVG – </w:t>
+      </w:r>
+      <w:r>
+        <w:rPr>
+          <w:rFonts w:ascii="Times New Roman" w:hAnsi="Times New Roman" w:cs="Times New Roman"/>
+          <w:sz w:val="28"/>
+          <w:szCs w:val="28"/>
+        </w:rPr>
+        <w:t>двумерна векторна граф</w:t>
+      </w:r>
+      <w:r>
+        <w:rPr>
+          <w:rFonts w:ascii="Times New Roman" w:hAnsi="Times New Roman" w:cs="Times New Roman"/>
+          <w:sz w:val="28"/>
+          <w:szCs w:val="28"/>
+        </w:rPr>
+        <w:t>ика, чрез която се изобразяват различни изображения</w:t>
+      </w:r>
+      <w:r>
+        <w:rPr>
+          <w:rFonts w:ascii="Times New Roman" w:hAnsi="Times New Roman" w:cs="Times New Roman"/>
+          <w:sz w:val="28"/>
+          <w:szCs w:val="28"/>
+        </w:rPr>
+        <w:t>.</w:t>
+      </w:r>
+    </w:p>
+    <w:p>
+      <w:pPr>
+        <w:pStyle w:val="ListParagraph"/>
+        <w:numPr>
+          <w:ilvl w:val="0"/>
+          <w:numId w:val="10"/>
+        </w:numPr>
+        <w:jc w:val="both"/>
+        <w:rPr>
+          <w:rFonts w:ascii="Times New Roman" w:hAnsi="Times New Roman" w:cs="Times New Roman"/>
+          <w:sz w:val="28"/>
+          <w:szCs w:val="28"/>
+        </w:rPr>
+      </w:pPr>
+      <w:r>
+        <w:rPr>
+          <w:rFonts w:ascii="Times New Roman" w:hAnsi="Times New Roman" w:cs="Times New Roman"/>
+          <w:sz w:val="28"/>
+          <w:szCs w:val="28"/>
+          <w:lang w:val="en-US"/>
+        </w:rPr>
+        <w:t xml:space="preserve">CSV – </w:t>
+      </w:r>
+      <w:r>
+        <w:rPr>
+          <w:rFonts w:ascii="Times New Roman" w:hAnsi="Times New Roman" w:cs="Times New Roman"/>
+          <w:sz w:val="28"/>
+          <w:szCs w:val="28"/>
+        </w:rPr>
+        <w:t>текстов файл с разделител запетая, от който лесно могат да се четат данни.</w:t>
+      </w:r>
+    </w:p>
+    <w:p>
+      <w:pPr>
+        <w:pStyle w:val="ListParagraph"/>
+        <w:numPr>
+          <w:ilvl w:val="0"/>
+          <w:numId w:val="10"/>
+        </w:numPr>
+        <w:jc w:val="both"/>
+        <w:rPr>
+          <w:rFonts w:ascii="Times New Roman" w:hAnsi="Times New Roman" w:cs="Times New Roman"/>
+          <w:sz w:val="28"/>
+          <w:szCs w:val="28"/>
+        </w:rPr>
+      </w:pPr>
+      <w:r>
+        <w:rPr>
+          <w:rFonts w:ascii="Times New Roman" w:hAnsi="Times New Roman" w:cs="Times New Roman"/>
+          <w:sz w:val="28"/>
+          <w:szCs w:val="28"/>
+          <w:lang w:val="en-US"/>
+        </w:rPr>
+        <w:t xml:space="preserve">D3 – JavaScript </w:t>
+      </w:r>
+      <w:r>
+        <w:rPr>
+          <w:rFonts w:ascii="Times New Roman" w:hAnsi="Times New Roman" w:cs="Times New Roman"/>
+          <w:sz w:val="28"/>
+          <w:szCs w:val="28"/>
+        </w:rPr>
+        <w:t xml:space="preserve">библиотека за манипулация на документи с данни. Софтуерът е със свободен лиценз. Използван за генериране на </w:t>
+      </w:r>
+      <w:r>
+        <w:rPr>
+          <w:rFonts w:ascii="Times New Roman" w:hAnsi="Times New Roman" w:cs="Times New Roman"/>
+          <w:sz w:val="28"/>
+          <w:szCs w:val="28"/>
+          <w:lang w:val="en-US"/>
+        </w:rPr>
+        <w:t xml:space="preserve">SVG </w:t>
+      </w:r>
+      <w:r>
+        <w:rPr>
+          <w:rFonts w:ascii="Times New Roman" w:hAnsi="Times New Roman" w:cs="Times New Roman"/>
+          <w:sz w:val="28"/>
+          <w:szCs w:val="28"/>
+        </w:rPr>
+        <w:t>графики в сайта.</w:t>
+      </w:r>
       <w:bookmarkStart w:id="0" w:name="_GoBack"/>
       <w:bookmarkEnd w:id="0"/>
-    </w:p>
-    <w:p>
-      <w:pPr>
-        <w:pStyle w:val="ListParagraph"/>
-        <w:jc w:val="both"/>
-        <w:rPr>
-          <w:rFonts w:ascii="Times New Roman" w:hAnsi="Times New Roman" w:cs="Times New Roman"/>
-          <w:sz w:val="28"/>
-          <w:szCs w:val="28"/>
-          <w:lang w:val="en-US"/>
-        </w:rPr>
-      </w:pPr>
     </w:p>
     <w:p>
       <w:pPr>
@@ -1099,7 +1442,9 @@
           <w:noProof/>
           <w:sz w:val="24"/>
           <w:szCs w:val="24"/>
-        </w:rPr>
+          <w:lang w:eastAsia="bg-BG"/>
+        </w:rPr>
+        <w:lastRenderedPageBreak/>
         <w:drawing>
           <wp:anchor distT="0" distB="0" distL="114300" distR="114300" simplePos="0" relativeHeight="251658240" behindDoc="0" locked="0" layoutInCell="1" allowOverlap="1" wp14:anchorId="195A6406" wp14:editId="271D25F1">
             <wp:simplePos x="0" y="0"/>
@@ -1162,15 +1507,7 @@
           <w:sz w:val="24"/>
           <w:szCs w:val="24"/>
         </w:rPr>
-        <w:t xml:space="preserve">Изобразяване на нивото на замърсяване </w:t>
-      </w:r>
-      <w:r>
-        <w:rPr>
-          <w:rFonts w:ascii="Times New Roman" w:hAnsi="Times New Roman" w:cs="Times New Roman"/>
-          <w:sz w:val="24"/>
-          <w:szCs w:val="24"/>
-        </w:rPr>
-        <w:t>за всеки отделен ден</w:t>
+        <w:t>Изобразяване на нивото на замърсяване за всеки отделен ден</w:t>
       </w:r>
       <w:r>
         <w:rPr>
@@ -1326,6 +1663,7 @@
           <w:noProof/>
           <w:sz w:val="24"/>
           <w:szCs w:val="24"/>
+          <w:lang w:eastAsia="bg-BG"/>
         </w:rPr>
         <w:drawing>
           <wp:anchor distT="0" distB="0" distL="114300" distR="114300" simplePos="0" relativeHeight="251659264" behindDoc="0" locked="0" layoutInCell="1" allowOverlap="1" wp14:anchorId="75908F21" wp14:editId="031A7282">
@@ -1389,23 +1727,7 @@
           <w:sz w:val="24"/>
           <w:szCs w:val="24"/>
         </w:rPr>
-        <w:t xml:space="preserve">Изобразяване на </w:t>
-      </w:r>
-      <w:r>
-        <w:rPr>
-          <w:rFonts w:ascii="Times New Roman" w:hAnsi="Times New Roman" w:cs="Times New Roman"/>
-          <w:sz w:val="24"/>
-          <w:szCs w:val="24"/>
-        </w:rPr>
-        <w:t>превишаването на допустимото замърсяване в пъти</w:t>
-      </w:r>
-      <w:r>
-        <w:rPr>
-          <w:rFonts w:ascii="Times New Roman" w:hAnsi="Times New Roman" w:cs="Times New Roman"/>
-          <w:sz w:val="24"/>
-          <w:szCs w:val="24"/>
-        </w:rPr>
-        <w:t xml:space="preserve"> за всеки отделен ден</w:t>
+        <w:t>Изобразяване на превишаването на допустимото замърсяване в пъти за всеки отделен ден</w:t>
       </w:r>
       <w:r>
         <w:rPr>
@@ -1461,15 +1783,7 @@
           <w:sz w:val="24"/>
           <w:szCs w:val="24"/>
         </w:rPr>
-        <w:t xml:space="preserve">Тази опция визуализира данните от регистъра </w:t>
-      </w:r>
-      <w:r>
-        <w:rPr>
-          <w:rFonts w:ascii="Times New Roman" w:hAnsi="Times New Roman" w:cs="Times New Roman"/>
-          <w:sz w:val="24"/>
-          <w:szCs w:val="24"/>
-        </w:rPr>
-        <w:t>спрямо допустимото замърсяване на въздуха, което е зададено в регистъра</w:t>
+        <w:t>Тази опция визуализира данните от регистъра спрямо допустимото замърсяване на въздуха, което е зададено в регистъра</w:t>
       </w:r>
       <w:r>
         <w:rPr>
@@ -1651,6 +1965,7 @@
           <w:sz w:val="28"/>
           <w:szCs w:val="28"/>
         </w:rPr>
+        <w:lastRenderedPageBreak/>
         <w:t>Причина за избиране на</w:t>
       </w:r>
       <w:r>
@@ -1978,7 +2293,6 @@
           <w:sz w:val="24"/>
           <w:szCs w:val="24"/>
         </w:rPr>
-        <w:lastRenderedPageBreak/>
         <w:t>В настоящето сайтът, който визуализира даденият регистър от данни разглежда само резултатите от а</w:t>
       </w:r>
       <w:r>
@@ -2295,7 +2609,7 @@
 </file>
 
 <file path=word/numbering.xml><?xml version="1.0" encoding="utf-8"?>
-<w:numbering xmlns:wpc="http://schemas.microsoft.com/office/word/2010/wordprocessingCanvas" xmlns:cx="http://schemas.microsoft.com/office/drawing/2014/chartex" xmlns:cx1="http://schemas.microsoft.com/office/drawing/2015/9/8/chartex" xmlns:cx2="http://schemas.microsoft.com/office/drawing/2015/10/21/chartex" xmlns:cx3="http://schemas.microsoft.com/office/drawing/2016/5/9/chartex" xmlns:cx4="http://schemas.microsoft.com/office/drawing/2016/5/10/chartex" xmlns:cx5="http://schemas.microsoft.com/office/drawing/2016/5/11/chartex" xmlns:cx6="http://schemas.microsoft.com/office/drawing/2016/5/12/chartex" xmlns:cx7="http://schemas.microsoft.com/office/drawing/2016/5/13/chartex" xmlns:cx8="http://schemas.microsoft.com/office/drawing/2016/5/14/chartex" xmlns:mc="http://schemas.openxmlformats.org/markup-compatibility/2006" xmlns:aink="http://schemas.microsoft.com/office/drawing/2016/ink" xmlns:am3d="http://schemas.microsoft.com/office/drawing/2017/model3d" xmlns:o="urn:schemas-microsoft-com:office:office" xmlns:r="http://schemas.openxmlformats.org/officeDocument/2006/relationships" xmlns:m="http://schemas.openxmlformats.org/officeDocument/2006/math" xmlns:v="urn:schemas-microsoft-com:vml" xmlns:wp14="http://schemas.microsoft.com/office/word/2010/wordprocessingDrawing" xmlns:wp="http://schemas.openxmlformats.org/drawingml/2006/wordprocessingDrawing" xmlns:w10="urn:schemas-microsoft-com:office:word" xmlns:w="http://schemas.openxmlformats.org/wordprocessingml/2006/main" xmlns:w14="http://schemas.microsoft.com/office/word/2010/wordml" xmlns:w15="http://schemas.microsoft.com/office/word/2012/wordml" xmlns:w16cid="http://schemas.microsoft.com/office/word/2016/wordml/cid" xmlns:w16se="http://schemas.microsoft.com/office/word/2015/wordml/symex" xmlns:wpg="http://schemas.microsoft.com/office/word/2010/wordprocessingGroup" xmlns:wpi="http://schemas.microsoft.com/office/word/2010/wordprocessingInk" xmlns:wne="http://schemas.microsoft.com/office/word/2006/wordml" xmlns:wps="http://schemas.microsoft.com/office/word/2010/wordprocessingShape" mc:Ignorable="w14 w15 w16se w16cid wp14">
+<w:numbering xmlns:wpc="http://schemas.microsoft.com/office/word/2010/wordprocessingCanvas" xmlns:cx="http://schemas.microsoft.com/office/drawing/2014/chartex" xmlns:cx1="http://schemas.microsoft.com/office/drawing/2015/9/8/chartex" xmlns:mc="http://schemas.openxmlformats.org/markup-compatibility/2006" xmlns:o="urn:schemas-microsoft-com:office:office" xmlns:r="http://schemas.openxmlformats.org/officeDocument/2006/relationships" xmlns:m="http://schemas.openxmlformats.org/officeDocument/2006/math" xmlns:v="urn:schemas-microsoft-com:vml" xmlns:wp14="http://schemas.microsoft.com/office/word/2010/wordprocessingDrawing" xmlns:wp="http://schemas.openxmlformats.org/drawingml/2006/wordprocessingDrawing" xmlns:w10="urn:schemas-microsoft-com:office:word" xmlns:w="http://schemas.openxmlformats.org/wordprocessingml/2006/main" xmlns:w14="http://schemas.microsoft.com/office/word/2010/wordml" xmlns:w15="http://schemas.microsoft.com/office/word/2012/wordml" xmlns:w16se="http://schemas.microsoft.com/office/word/2015/wordml/symex" xmlns:wpg="http://schemas.microsoft.com/office/word/2010/wordprocessingGroup" xmlns:wpi="http://schemas.microsoft.com/office/word/2010/wordprocessingInk" xmlns:wne="http://schemas.microsoft.com/office/word/2006/wordml" xmlns:wps="http://schemas.microsoft.com/office/word/2010/wordprocessingShape" mc:Ignorable="w14 w15 w16se wp14">
   <w:abstractNum w:abstractNumId="0" w15:restartNumberingAfterBreak="0">
     <w:nsid w:val="02691611"/>
     <w:multiLevelType w:val="hybridMultilevel"/>
@@ -2813,9 +3127,235 @@
     </w:lvl>
   </w:abstractNum>
   <w:abstractNum w:abstractNumId="6" w15:restartNumberingAfterBreak="0">
+    <w:nsid w:val="5E010E12"/>
+    <w:multiLevelType w:val="hybridMultilevel"/>
+    <w:tmpl w:val="1918ECA8"/>
+    <w:lvl w:ilvl="0" w:tplc="04020001">
+      <w:start w:val="1"/>
+      <w:numFmt w:val="bullet"/>
+      <w:lvlText w:val=""/>
+      <w:lvlJc w:val="left"/>
+      <w:pPr>
+        <w:ind w:left="1440" w:hanging="360"/>
+      </w:pPr>
+      <w:rPr>
+        <w:rFonts w:ascii="Symbol" w:hAnsi="Symbol" w:hint="default"/>
+      </w:rPr>
+    </w:lvl>
+    <w:lvl w:ilvl="1" w:tplc="04020003" w:tentative="1">
+      <w:start w:val="1"/>
+      <w:numFmt w:val="bullet"/>
+      <w:lvlText w:val="o"/>
+      <w:lvlJc w:val="left"/>
+      <w:pPr>
+        <w:ind w:left="2160" w:hanging="360"/>
+      </w:pPr>
+      <w:rPr>
+        <w:rFonts w:ascii="Courier New" w:hAnsi="Courier New" w:cs="Courier New" w:hint="default"/>
+      </w:rPr>
+    </w:lvl>
+    <w:lvl w:ilvl="2" w:tplc="04020005" w:tentative="1">
+      <w:start w:val="1"/>
+      <w:numFmt w:val="bullet"/>
+      <w:lvlText w:val=""/>
+      <w:lvlJc w:val="left"/>
+      <w:pPr>
+        <w:ind w:left="2880" w:hanging="360"/>
+      </w:pPr>
+      <w:rPr>
+        <w:rFonts w:ascii="Wingdings" w:hAnsi="Wingdings" w:hint="default"/>
+      </w:rPr>
+    </w:lvl>
+    <w:lvl w:ilvl="3" w:tplc="04020001" w:tentative="1">
+      <w:start w:val="1"/>
+      <w:numFmt w:val="bullet"/>
+      <w:lvlText w:val=""/>
+      <w:lvlJc w:val="left"/>
+      <w:pPr>
+        <w:ind w:left="3600" w:hanging="360"/>
+      </w:pPr>
+      <w:rPr>
+        <w:rFonts w:ascii="Symbol" w:hAnsi="Symbol" w:hint="default"/>
+      </w:rPr>
+    </w:lvl>
+    <w:lvl w:ilvl="4" w:tplc="04020003" w:tentative="1">
+      <w:start w:val="1"/>
+      <w:numFmt w:val="bullet"/>
+      <w:lvlText w:val="o"/>
+      <w:lvlJc w:val="left"/>
+      <w:pPr>
+        <w:ind w:left="4320" w:hanging="360"/>
+      </w:pPr>
+      <w:rPr>
+        <w:rFonts w:ascii="Courier New" w:hAnsi="Courier New" w:cs="Courier New" w:hint="default"/>
+      </w:rPr>
+    </w:lvl>
+    <w:lvl w:ilvl="5" w:tplc="04020005" w:tentative="1">
+      <w:start w:val="1"/>
+      <w:numFmt w:val="bullet"/>
+      <w:lvlText w:val=""/>
+      <w:lvlJc w:val="left"/>
+      <w:pPr>
+        <w:ind w:left="5040" w:hanging="360"/>
+      </w:pPr>
+      <w:rPr>
+        <w:rFonts w:ascii="Wingdings" w:hAnsi="Wingdings" w:hint="default"/>
+      </w:rPr>
+    </w:lvl>
+    <w:lvl w:ilvl="6" w:tplc="04020001" w:tentative="1">
+      <w:start w:val="1"/>
+      <w:numFmt w:val="bullet"/>
+      <w:lvlText w:val=""/>
+      <w:lvlJc w:val="left"/>
+      <w:pPr>
+        <w:ind w:left="5760" w:hanging="360"/>
+      </w:pPr>
+      <w:rPr>
+        <w:rFonts w:ascii="Symbol" w:hAnsi="Symbol" w:hint="default"/>
+      </w:rPr>
+    </w:lvl>
+    <w:lvl w:ilvl="7" w:tplc="04020003" w:tentative="1">
+      <w:start w:val="1"/>
+      <w:numFmt w:val="bullet"/>
+      <w:lvlText w:val="o"/>
+      <w:lvlJc w:val="left"/>
+      <w:pPr>
+        <w:ind w:left="6480" w:hanging="360"/>
+      </w:pPr>
+      <w:rPr>
+        <w:rFonts w:ascii="Courier New" w:hAnsi="Courier New" w:cs="Courier New" w:hint="default"/>
+      </w:rPr>
+    </w:lvl>
+    <w:lvl w:ilvl="8" w:tplc="04020005" w:tentative="1">
+      <w:start w:val="1"/>
+      <w:numFmt w:val="bullet"/>
+      <w:lvlText w:val=""/>
+      <w:lvlJc w:val="left"/>
+      <w:pPr>
+        <w:ind w:left="7200" w:hanging="360"/>
+      </w:pPr>
+      <w:rPr>
+        <w:rFonts w:ascii="Wingdings" w:hAnsi="Wingdings" w:hint="default"/>
+      </w:rPr>
+    </w:lvl>
+  </w:abstractNum>
+  <w:abstractNum w:abstractNumId="7" w15:restartNumberingAfterBreak="0">
+    <w:nsid w:val="6274596E"/>
+    <w:multiLevelType w:val="hybridMultilevel"/>
+    <w:tmpl w:val="0F74514E"/>
+    <w:lvl w:ilvl="0" w:tplc="04020001">
+      <w:start w:val="1"/>
+      <w:numFmt w:val="bullet"/>
+      <w:lvlText w:val=""/>
+      <w:lvlJc w:val="left"/>
+      <w:pPr>
+        <w:ind w:left="1440" w:hanging="360"/>
+      </w:pPr>
+      <w:rPr>
+        <w:rFonts w:ascii="Symbol" w:hAnsi="Symbol" w:hint="default"/>
+      </w:rPr>
+    </w:lvl>
+    <w:lvl w:ilvl="1" w:tplc="04020003" w:tentative="1">
+      <w:start w:val="1"/>
+      <w:numFmt w:val="bullet"/>
+      <w:lvlText w:val="o"/>
+      <w:lvlJc w:val="left"/>
+      <w:pPr>
+        <w:ind w:left="2160" w:hanging="360"/>
+      </w:pPr>
+      <w:rPr>
+        <w:rFonts w:ascii="Courier New" w:hAnsi="Courier New" w:cs="Courier New" w:hint="default"/>
+      </w:rPr>
+    </w:lvl>
+    <w:lvl w:ilvl="2" w:tplc="04020005" w:tentative="1">
+      <w:start w:val="1"/>
+      <w:numFmt w:val="bullet"/>
+      <w:lvlText w:val=""/>
+      <w:lvlJc w:val="left"/>
+      <w:pPr>
+        <w:ind w:left="2880" w:hanging="360"/>
+      </w:pPr>
+      <w:rPr>
+        <w:rFonts w:ascii="Wingdings" w:hAnsi="Wingdings" w:hint="default"/>
+      </w:rPr>
+    </w:lvl>
+    <w:lvl w:ilvl="3" w:tplc="04020001" w:tentative="1">
+      <w:start w:val="1"/>
+      <w:numFmt w:val="bullet"/>
+      <w:lvlText w:val=""/>
+      <w:lvlJc w:val="left"/>
+      <w:pPr>
+        <w:ind w:left="3600" w:hanging="360"/>
+      </w:pPr>
+      <w:rPr>
+        <w:rFonts w:ascii="Symbol" w:hAnsi="Symbol" w:hint="default"/>
+      </w:rPr>
+    </w:lvl>
+    <w:lvl w:ilvl="4" w:tplc="04020003" w:tentative="1">
+      <w:start w:val="1"/>
+      <w:numFmt w:val="bullet"/>
+      <w:lvlText w:val="o"/>
+      <w:lvlJc w:val="left"/>
+      <w:pPr>
+        <w:ind w:left="4320" w:hanging="360"/>
+      </w:pPr>
+      <w:rPr>
+        <w:rFonts w:ascii="Courier New" w:hAnsi="Courier New" w:cs="Courier New" w:hint="default"/>
+      </w:rPr>
+    </w:lvl>
+    <w:lvl w:ilvl="5" w:tplc="04020005" w:tentative="1">
+      <w:start w:val="1"/>
+      <w:numFmt w:val="bullet"/>
+      <w:lvlText w:val=""/>
+      <w:lvlJc w:val="left"/>
+      <w:pPr>
+        <w:ind w:left="5040" w:hanging="360"/>
+      </w:pPr>
+      <w:rPr>
+        <w:rFonts w:ascii="Wingdings" w:hAnsi="Wingdings" w:hint="default"/>
+      </w:rPr>
+    </w:lvl>
+    <w:lvl w:ilvl="6" w:tplc="04020001" w:tentative="1">
+      <w:start w:val="1"/>
+      <w:numFmt w:val="bullet"/>
+      <w:lvlText w:val=""/>
+      <w:lvlJc w:val="left"/>
+      <w:pPr>
+        <w:ind w:left="5760" w:hanging="360"/>
+      </w:pPr>
+      <w:rPr>
+        <w:rFonts w:ascii="Symbol" w:hAnsi="Symbol" w:hint="default"/>
+      </w:rPr>
+    </w:lvl>
+    <w:lvl w:ilvl="7" w:tplc="04020003" w:tentative="1">
+      <w:start w:val="1"/>
+      <w:numFmt w:val="bullet"/>
+      <w:lvlText w:val="o"/>
+      <w:lvlJc w:val="left"/>
+      <w:pPr>
+        <w:ind w:left="6480" w:hanging="360"/>
+      </w:pPr>
+      <w:rPr>
+        <w:rFonts w:ascii="Courier New" w:hAnsi="Courier New" w:cs="Courier New" w:hint="default"/>
+      </w:rPr>
+    </w:lvl>
+    <w:lvl w:ilvl="8" w:tplc="04020005" w:tentative="1">
+      <w:start w:val="1"/>
+      <w:numFmt w:val="bullet"/>
+      <w:lvlText w:val=""/>
+      <w:lvlJc w:val="left"/>
+      <w:pPr>
+        <w:ind w:left="7200" w:hanging="360"/>
+      </w:pPr>
+      <w:rPr>
+        <w:rFonts w:ascii="Wingdings" w:hAnsi="Wingdings" w:hint="default"/>
+      </w:rPr>
+    </w:lvl>
+  </w:abstractNum>
+  <w:abstractNum w:abstractNumId="8" w15:restartNumberingAfterBreak="0">
     <w:nsid w:val="70A12B95"/>
     <w:multiLevelType w:val="hybridMultilevel"/>
-    <w:tmpl w:val="6A1E9A6A"/>
+    <w:tmpl w:val="25D23E70"/>
     <w:lvl w:ilvl="0" w:tplc="04020017">
       <w:start w:val="1"/>
       <w:numFmt w:val="lowerLetter"/>
@@ -2898,7 +3438,7 @@
       </w:pPr>
     </w:lvl>
   </w:abstractNum>
-  <w:abstractNum w:abstractNumId="7" w15:restartNumberingAfterBreak="0">
+  <w:abstractNum w:abstractNumId="9" w15:restartNumberingAfterBreak="0">
     <w:nsid w:val="77F65F84"/>
     <w:multiLevelType w:val="hybridMultilevel"/>
     <w:tmpl w:val="4E14DC02"/>
@@ -3012,7 +3552,7 @@
     </w:lvl>
   </w:abstractNum>
   <w:num w:numId="1">
-    <w:abstractNumId w:val="7"/>
+    <w:abstractNumId w:val="9"/>
   </w:num>
   <w:num w:numId="2">
     <w:abstractNumId w:val="2"/>
@@ -3021,7 +3561,7 @@
     <w:abstractNumId w:val="4"/>
   </w:num>
   <w:num w:numId="4">
-    <w:abstractNumId w:val="6"/>
+    <w:abstractNumId w:val="8"/>
   </w:num>
   <w:num w:numId="5">
     <w:abstractNumId w:val="5"/>
@@ -3035,11 +3575,17 @@
   <w:num w:numId="8">
     <w:abstractNumId w:val="0"/>
   </w:num>
+  <w:num w:numId="9">
+    <w:abstractNumId w:val="6"/>
+  </w:num>
+  <w:num w:numId="10">
+    <w:abstractNumId w:val="7"/>
+  </w:num>
 </w:numbering>
 </file>
 
 <file path=word/styles.xml><?xml version="1.0" encoding="utf-8"?>
-<w:styles xmlns:mc="http://schemas.openxmlformats.org/markup-compatibility/2006" xmlns:r="http://schemas.openxmlformats.org/officeDocument/2006/relationships" xmlns:w="http://schemas.openxmlformats.org/wordprocessingml/2006/main" xmlns:w14="http://schemas.microsoft.com/office/word/2010/wordml" xmlns:w15="http://schemas.microsoft.com/office/word/2012/wordml" xmlns:w16cid="http://schemas.microsoft.com/office/word/2016/wordml/cid" xmlns:w16se="http://schemas.microsoft.com/office/word/2015/wordml/symex" mc:Ignorable="w14 w15 w16se w16cid">
+<w:styles xmlns:mc="http://schemas.openxmlformats.org/markup-compatibility/2006" xmlns:r="http://schemas.openxmlformats.org/officeDocument/2006/relationships" xmlns:w="http://schemas.openxmlformats.org/wordprocessingml/2006/main" xmlns:w14="http://schemas.microsoft.com/office/word/2010/wordml" xmlns:w15="http://schemas.microsoft.com/office/word/2012/wordml" xmlns:w16se="http://schemas.microsoft.com/office/word/2015/wordml/symex" mc:Ignorable="w14 w15 w16se">
   <w:docDefaults>
     <w:rPrDefault>
       <w:rPr>
@@ -3053,7 +3599,7 @@
       </w:pPr>
     </w:pPrDefault>
   </w:docDefaults>
-  <w:latentStyles w:defLockedState="0" w:defUIPriority="99" w:defSemiHidden="0" w:defUnhideWhenUsed="0" w:defQFormat="0" w:count="376">
+  <w:latentStyles w:defLockedState="0" w:defUIPriority="99" w:defSemiHidden="0" w:defUnhideWhenUsed="0" w:defQFormat="0" w:count="371">
     <w:lsdException w:name="Normal" w:uiPriority="0" w:qFormat="1"/>
     <w:lsdException w:name="heading 1" w:uiPriority="9" w:qFormat="1"/>
     <w:lsdException w:name="heading 2" w:semiHidden="1" w:uiPriority="9" w:unhideWhenUsed="1" w:qFormat="1"/>
@@ -3425,11 +3971,6 @@
     <w:lsdException w:name="List Table 5 Dark Accent 6" w:uiPriority="50"/>
     <w:lsdException w:name="List Table 6 Colorful Accent 6" w:uiPriority="51"/>
     <w:lsdException w:name="List Table 7 Colorful Accent 6" w:uiPriority="52"/>
-    <w:lsdException w:name="Mention" w:semiHidden="1" w:unhideWhenUsed="1"/>
-    <w:lsdException w:name="Smart Hyperlink" w:semiHidden="1" w:unhideWhenUsed="1"/>
-    <w:lsdException w:name="Hashtag" w:semiHidden="1" w:unhideWhenUsed="1"/>
-    <w:lsdException w:name="Unresolved Mention" w:semiHidden="1" w:unhideWhenUsed="1"/>
-    <w:lsdException w:name="Smart Link" w:semiHidden="1" w:unhideWhenUsed="1"/>
   </w:latentStyles>
   <w:style w:type="paragraph" w:default="1" w:styleId="Normal">
     <w:name w:val="Normal"/>
@@ -4083,7 +4624,7 @@
       <w:u w:val="single"/>
     </w:rPr>
   </w:style>
-  <w:style w:type="character" w:styleId="UnresolvedMention">
+  <w:style w:type="character" w:customStyle="1" w:styleId="UnresolvedMention">
     <w:name w:val="Unresolved Mention"/>
     <w:basedOn w:val="DefaultParagraphFont"/>
     <w:uiPriority w:val="99"/>
@@ -4410,7 +4951,7 @@
 </file>
 
 <file path=customXml/itemProps1.xml><?xml version="1.0" encoding="utf-8"?>
-<ds:datastoreItem xmlns:ds="http://schemas.openxmlformats.org/officeDocument/2006/customXml" ds:itemID="{AFD2CC69-D641-40D0-B021-7D5D79DF4675}">
+<ds:datastoreItem xmlns:ds="http://schemas.openxmlformats.org/officeDocument/2006/customXml" ds:itemID="{BD315807-CAF5-40FC-B945-41829EDD09F5}">
   <ds:schemaRefs>
     <ds:schemaRef ds:uri="http://schemas.openxmlformats.org/officeDocument/2006/bibliography"/>
   </ds:schemaRefs>

</xml_diff>

<commit_message>
Added some text to 1c), changed D3 to C3
</commit_message>
<xml_diff>
--- a/project_document_62167_62121_62151.docx
+++ b/project_document_62167_62121_62151.docx
@@ -1,6 +1,6 @@
 
 <file path=word/document.xml><?xml version="1.0" encoding="utf-8"?>
-<w:document xmlns:wpc="http://schemas.microsoft.com/office/word/2010/wordprocessingCanvas" xmlns:cx="http://schemas.microsoft.com/office/drawing/2014/chartex" xmlns:cx1="http://schemas.microsoft.com/office/drawing/2015/9/8/chartex" xmlns:mc="http://schemas.openxmlformats.org/markup-compatibility/2006" xmlns:o="urn:schemas-microsoft-com:office:office" xmlns:r="http://schemas.openxmlformats.org/officeDocument/2006/relationships" xmlns:m="http://schemas.openxmlformats.org/officeDocument/2006/math" xmlns:v="urn:schemas-microsoft-com:vml" xmlns:wp14="http://schemas.microsoft.com/office/word/2010/wordprocessingDrawing" xmlns:wp="http://schemas.openxmlformats.org/drawingml/2006/wordprocessingDrawing" xmlns:w10="urn:schemas-microsoft-com:office:word" xmlns:w="http://schemas.openxmlformats.org/wordprocessingml/2006/main" xmlns:w14="http://schemas.microsoft.com/office/word/2010/wordml" xmlns:w15="http://schemas.microsoft.com/office/word/2012/wordml" xmlns:w16se="http://schemas.microsoft.com/office/word/2015/wordml/symex" xmlns:wpg="http://schemas.microsoft.com/office/word/2010/wordprocessingGroup" xmlns:wpi="http://schemas.microsoft.com/office/word/2010/wordprocessingInk" xmlns:wne="http://schemas.microsoft.com/office/word/2006/wordml" xmlns:wps="http://schemas.microsoft.com/office/word/2010/wordprocessingShape" mc:Ignorable="w14 w15 w16se wp14">
+<w:document xmlns:wpc="http://schemas.microsoft.com/office/word/2010/wordprocessingCanvas" xmlns:cx="http://schemas.microsoft.com/office/drawing/2014/chartex" xmlns:cx1="http://schemas.microsoft.com/office/drawing/2015/9/8/chartex" xmlns:cx2="http://schemas.microsoft.com/office/drawing/2015/10/21/chartex" xmlns:cx3="http://schemas.microsoft.com/office/drawing/2016/5/9/chartex" xmlns:cx4="http://schemas.microsoft.com/office/drawing/2016/5/10/chartex" xmlns:cx5="http://schemas.microsoft.com/office/drawing/2016/5/11/chartex" xmlns:cx6="http://schemas.microsoft.com/office/drawing/2016/5/12/chartex" xmlns:cx7="http://schemas.microsoft.com/office/drawing/2016/5/13/chartex" xmlns:cx8="http://schemas.microsoft.com/office/drawing/2016/5/14/chartex" xmlns:mc="http://schemas.openxmlformats.org/markup-compatibility/2006" xmlns:aink="http://schemas.microsoft.com/office/drawing/2016/ink" xmlns:am3d="http://schemas.microsoft.com/office/drawing/2017/model3d" xmlns:o="urn:schemas-microsoft-com:office:office" xmlns:r="http://schemas.openxmlformats.org/officeDocument/2006/relationships" xmlns:m="http://schemas.openxmlformats.org/officeDocument/2006/math" xmlns:v="urn:schemas-microsoft-com:vml" xmlns:wp14="http://schemas.microsoft.com/office/word/2010/wordprocessingDrawing" xmlns:wp="http://schemas.openxmlformats.org/drawingml/2006/wordprocessingDrawing" xmlns:w10="urn:schemas-microsoft-com:office:word" xmlns:w="http://schemas.openxmlformats.org/wordprocessingml/2006/main" xmlns:w14="http://schemas.microsoft.com/office/word/2010/wordml" xmlns:w15="http://schemas.microsoft.com/office/word/2012/wordml" xmlns:w16cid="http://schemas.microsoft.com/office/word/2016/wordml/cid" xmlns:w16se="http://schemas.microsoft.com/office/word/2015/wordml/symex" xmlns:wpg="http://schemas.microsoft.com/office/word/2010/wordprocessingGroup" xmlns:wpi="http://schemas.microsoft.com/office/word/2010/wordprocessingInk" xmlns:wne="http://schemas.microsoft.com/office/word/2006/wordml" xmlns:wps="http://schemas.microsoft.com/office/word/2010/wordprocessingShape" mc:Ignorable="w14 w15 w16se w16cid wp14">
   <w:body>
     <w:p>
       <w:pPr>
@@ -619,10 +619,34 @@
         <w:jc w:val="both"/>
         <w:rPr>
           <w:rFonts w:ascii="Times New Roman" w:hAnsi="Times New Roman" w:cs="Times New Roman"/>
-          <w:sz w:val="28"/>
-          <w:szCs w:val="28"/>
-        </w:rPr>
-      </w:pPr>
+          <w:sz w:val="24"/>
+          <w:szCs w:val="24"/>
+        </w:rPr>
+      </w:pPr>
+      <w:r>
+        <w:rPr>
+          <w:rFonts w:ascii="Times New Roman" w:hAnsi="Times New Roman" w:cs="Times New Roman"/>
+          <w:sz w:val="24"/>
+          <w:szCs w:val="24"/>
+        </w:rPr>
+        <w:t xml:space="preserve">Решението предлага лесен достъп до информацията в регистъра, представено в разбираем визуален формат. То не е създадено с комерсиални цели и всяко лице може да </w:t>
+      </w:r>
+      <w:r>
+        <w:rPr>
+          <w:rFonts w:ascii="Times New Roman" w:hAnsi="Times New Roman" w:cs="Times New Roman"/>
+          <w:sz w:val="24"/>
+          <w:szCs w:val="24"/>
+        </w:rPr>
+        <w:t>го</w:t>
+      </w:r>
+      <w:r>
+        <w:rPr>
+          <w:rFonts w:ascii="Times New Roman" w:hAnsi="Times New Roman" w:cs="Times New Roman"/>
+          <w:sz w:val="24"/>
+          <w:szCs w:val="24"/>
+        </w:rPr>
+        <w:t xml:space="preserve"> достъпва свободно.</w:t>
+      </w:r>
     </w:p>
     <w:p>
       <w:pPr>
@@ -693,6 +717,58 @@
     <w:p>
       <w:pPr>
         <w:pStyle w:val="ListParagraph"/>
+        <w:ind w:firstLine="709"/>
+        <w:jc w:val="both"/>
+        <w:rPr>
+          <w:rFonts w:ascii="Times New Roman" w:hAnsi="Times New Roman" w:cs="Times New Roman"/>
+          <w:sz w:val="28"/>
+          <w:szCs w:val="28"/>
+        </w:rPr>
+      </w:pPr>
+      <w:r>
+        <w:rPr>
+          <w:rFonts w:ascii="Times New Roman" w:hAnsi="Times New Roman" w:cs="Times New Roman"/>
+          <w:sz w:val="24"/>
+          <w:szCs w:val="24"/>
+        </w:rPr>
+        <w:t xml:space="preserve">Сайтът, чрез който се визуализират данните </w:t>
+      </w:r>
+      <w:r>
+        <w:rPr>
+          <w:rFonts w:ascii="Times New Roman" w:hAnsi="Times New Roman" w:cs="Times New Roman"/>
+          <w:sz w:val="24"/>
+          <w:szCs w:val="24"/>
+        </w:rPr>
+        <w:t>се базира на</w:t>
+      </w:r>
+      <w:r>
+        <w:rPr>
+          <w:rFonts w:ascii="Times New Roman" w:hAnsi="Times New Roman" w:cs="Times New Roman"/>
+          <w:sz w:val="24"/>
+          <w:szCs w:val="24"/>
+        </w:rPr>
+        <w:t xml:space="preserve"> следните </w:t>
+      </w:r>
+      <w:r>
+        <w:rPr>
+          <w:rFonts w:ascii="Times New Roman" w:hAnsi="Times New Roman" w:cs="Times New Roman"/>
+          <w:sz w:val="24"/>
+          <w:szCs w:val="24"/>
+        </w:rPr>
+        <w:t>добри практики</w:t>
+      </w:r>
+      <w:r>
+        <w:rPr>
+          <w:rFonts w:ascii="Times New Roman" w:hAnsi="Times New Roman" w:cs="Times New Roman"/>
+          <w:sz w:val="24"/>
+          <w:szCs w:val="24"/>
+        </w:rPr>
+        <w:t xml:space="preserve"> са разработка на уеб приложение:</w:t>
+      </w:r>
+    </w:p>
+    <w:p>
+      <w:pPr>
+        <w:pStyle w:val="ListParagraph"/>
         <w:numPr>
           <w:ilvl w:val="0"/>
           <w:numId w:val="9"/>
@@ -700,15 +776,15 @@
         <w:jc w:val="both"/>
         <w:rPr>
           <w:rFonts w:ascii="Times New Roman" w:hAnsi="Times New Roman" w:cs="Times New Roman"/>
-          <w:sz w:val="28"/>
-          <w:szCs w:val="28"/>
-        </w:rPr>
-      </w:pPr>
-      <w:r>
-        <w:rPr>
-          <w:rFonts w:ascii="Times New Roman" w:hAnsi="Times New Roman" w:cs="Times New Roman"/>
-          <w:sz w:val="28"/>
-          <w:szCs w:val="28"/>
+          <w:sz w:val="24"/>
+          <w:szCs w:val="24"/>
+        </w:rPr>
+      </w:pPr>
+      <w:r>
+        <w:rPr>
+          <w:rFonts w:ascii="Times New Roman" w:hAnsi="Times New Roman" w:cs="Times New Roman"/>
+          <w:sz w:val="24"/>
+          <w:szCs w:val="24"/>
         </w:rPr>
         <w:t>Баланс на дизайн</w:t>
       </w:r>
@@ -723,15 +799,15 @@
         <w:jc w:val="both"/>
         <w:rPr>
           <w:rFonts w:ascii="Times New Roman" w:hAnsi="Times New Roman" w:cs="Times New Roman"/>
-          <w:sz w:val="28"/>
-          <w:szCs w:val="28"/>
-        </w:rPr>
-      </w:pPr>
-      <w:r>
-        <w:rPr>
-          <w:rFonts w:ascii="Times New Roman" w:hAnsi="Times New Roman" w:cs="Times New Roman"/>
-          <w:sz w:val="28"/>
-          <w:szCs w:val="28"/>
+          <w:sz w:val="24"/>
+          <w:szCs w:val="24"/>
+        </w:rPr>
+      </w:pPr>
+      <w:r>
+        <w:rPr>
+          <w:rFonts w:ascii="Times New Roman" w:hAnsi="Times New Roman" w:cs="Times New Roman"/>
+          <w:sz w:val="24"/>
+          <w:szCs w:val="24"/>
         </w:rPr>
         <w:t>Подчертаване на ключови елементи</w:t>
       </w:r>
@@ -746,15 +822,15 @@
         <w:jc w:val="both"/>
         <w:rPr>
           <w:rFonts w:ascii="Times New Roman" w:hAnsi="Times New Roman" w:cs="Times New Roman"/>
-          <w:sz w:val="28"/>
-          <w:szCs w:val="28"/>
-        </w:rPr>
-      </w:pPr>
-      <w:r>
-        <w:rPr>
-          <w:rFonts w:ascii="Times New Roman" w:hAnsi="Times New Roman" w:cs="Times New Roman"/>
-          <w:sz w:val="28"/>
-          <w:szCs w:val="28"/>
+          <w:sz w:val="24"/>
+          <w:szCs w:val="24"/>
+        </w:rPr>
+      </w:pPr>
+      <w:r>
+        <w:rPr>
+          <w:rFonts w:ascii="Times New Roman" w:hAnsi="Times New Roman" w:cs="Times New Roman"/>
+          <w:sz w:val="24"/>
+          <w:szCs w:val="24"/>
         </w:rPr>
         <w:t>Илюстриращо движение</w:t>
       </w:r>
@@ -769,18 +845,28 @@
         <w:jc w:val="both"/>
         <w:rPr>
           <w:rFonts w:ascii="Times New Roman" w:hAnsi="Times New Roman" w:cs="Times New Roman"/>
-          <w:sz w:val="28"/>
-          <w:szCs w:val="28"/>
-        </w:rPr>
-      </w:pPr>
-      <w:r>
-        <w:rPr>
-          <w:rFonts w:ascii="Times New Roman" w:hAnsi="Times New Roman" w:cs="Times New Roman"/>
-          <w:sz w:val="28"/>
-          <w:szCs w:val="28"/>
+          <w:sz w:val="24"/>
+          <w:szCs w:val="24"/>
+        </w:rPr>
+      </w:pPr>
+      <w:r>
+        <w:rPr>
+          <w:rFonts w:ascii="Times New Roman" w:hAnsi="Times New Roman" w:cs="Times New Roman"/>
+          <w:sz w:val="24"/>
+          <w:szCs w:val="24"/>
         </w:rPr>
         <w:t>Пропорционалност</w:t>
       </w:r>
+    </w:p>
+    <w:p>
+      <w:pPr>
+        <w:jc w:val="both"/>
+        <w:rPr>
+          <w:rFonts w:ascii="Times New Roman" w:hAnsi="Times New Roman" w:cs="Times New Roman"/>
+          <w:sz w:val="24"/>
+          <w:szCs w:val="24"/>
+        </w:rPr>
+      </w:pPr>
     </w:p>
     <w:p>
       <w:pPr>
@@ -802,30 +888,27 @@
           <w:sz w:val="28"/>
           <w:szCs w:val="28"/>
         </w:rPr>
-        <w:t>технически стандарти</w:t>
-      </w:r>
-    </w:p>
-    <w:p>
-      <w:pPr>
-        <w:pStyle w:val="ListParagraph"/>
-        <w:numPr>
-          <w:ilvl w:val="0"/>
-          <w:numId w:val="4"/>
-        </w:numPr>
-        <w:jc w:val="both"/>
-        <w:rPr>
-          <w:rFonts w:ascii="Times New Roman" w:hAnsi="Times New Roman" w:cs="Times New Roman"/>
-          <w:sz w:val="28"/>
-          <w:szCs w:val="28"/>
-        </w:rPr>
-      </w:pPr>
-      <w:r>
-        <w:rPr>
-          <w:rFonts w:ascii="Times New Roman" w:hAnsi="Times New Roman" w:cs="Times New Roman"/>
-          <w:sz w:val="28"/>
-          <w:szCs w:val="28"/>
-        </w:rPr>
         <w:t>технологии</w:t>
+      </w:r>
+    </w:p>
+    <w:p>
+      <w:pPr>
+        <w:pStyle w:val="ListParagraph"/>
+        <w:ind w:firstLine="709"/>
+        <w:jc w:val="both"/>
+        <w:rPr>
+          <w:rFonts w:ascii="Times New Roman" w:hAnsi="Times New Roman" w:cs="Times New Roman"/>
+          <w:sz w:val="24"/>
+          <w:szCs w:val="24"/>
+        </w:rPr>
+      </w:pPr>
+      <w:r>
+        <w:rPr>
+          <w:rFonts w:ascii="Times New Roman" w:hAnsi="Times New Roman" w:cs="Times New Roman"/>
+          <w:sz w:val="24"/>
+          <w:szCs w:val="24"/>
+        </w:rPr>
+        <w:t>Разработката на визулазацията на данните е извършена, изпозвайки следните технологии:</w:t>
       </w:r>
     </w:p>
     <w:p>
@@ -838,62 +921,81 @@
         <w:jc w:val="both"/>
         <w:rPr>
           <w:rFonts w:ascii="Times New Roman" w:hAnsi="Times New Roman" w:cs="Times New Roman"/>
-          <w:sz w:val="28"/>
-          <w:szCs w:val="28"/>
-        </w:rPr>
-      </w:pPr>
-      <w:r>
-        <w:rPr>
-          <w:rFonts w:ascii="Times New Roman" w:hAnsi="Times New Roman" w:cs="Times New Roman"/>
-          <w:sz w:val="28"/>
-          <w:szCs w:val="28"/>
-          <w:lang w:val="en-US"/>
-        </w:rPr>
-        <w:t xml:space="preserve">HTML5 (v 5.2) </w:t>
-      </w:r>
-      <w:r>
-        <w:rPr>
-          <w:rFonts w:ascii="Times New Roman" w:hAnsi="Times New Roman" w:cs="Times New Roman"/>
-          <w:sz w:val="28"/>
-          <w:szCs w:val="28"/>
-          <w:lang w:val="en-US"/>
-        </w:rPr>
-        <w:t>–</w:t>
-      </w:r>
-      <w:r>
-        <w:rPr>
-          <w:rFonts w:ascii="Times New Roman" w:hAnsi="Times New Roman" w:cs="Times New Roman"/>
-          <w:sz w:val="28"/>
-          <w:szCs w:val="28"/>
-          <w:lang w:val="en-US"/>
-        </w:rPr>
-        <w:t xml:space="preserve"> </w:t>
-      </w:r>
-      <w:r>
-        <w:rPr>
-          <w:rFonts w:ascii="Times New Roman" w:hAnsi="Times New Roman" w:cs="Times New Roman"/>
-          <w:sz w:val="28"/>
-          <w:szCs w:val="28"/>
-          <w:lang w:val="en-US"/>
+          <w:sz w:val="24"/>
+          <w:szCs w:val="24"/>
+        </w:rPr>
+      </w:pPr>
+      <w:r>
+        <w:rPr>
+          <w:rFonts w:ascii="Times New Roman" w:hAnsi="Times New Roman" w:cs="Times New Roman"/>
+          <w:sz w:val="24"/>
+          <w:szCs w:val="24"/>
+        </w:rPr>
+        <w:t xml:space="preserve">HTML5 (v 5.2) – </w:t>
+      </w:r>
+      <w:r>
+        <w:rPr>
+          <w:rFonts w:ascii="Times New Roman" w:hAnsi="Times New Roman" w:cs="Times New Roman"/>
+          <w:sz w:val="24"/>
+          <w:szCs w:val="24"/>
         </w:rPr>
         <w:t>използван</w:t>
       </w:r>
       <w:r>
         <w:rPr>
           <w:rFonts w:ascii="Times New Roman" w:hAnsi="Times New Roman" w:cs="Times New Roman"/>
-          <w:sz w:val="28"/>
-          <w:szCs w:val="28"/>
-          <w:lang w:val="en-US"/>
-        </w:rPr>
-        <w:t xml:space="preserve"> </w:t>
-      </w:r>
-      <w:r>
-        <w:rPr>
-          <w:rFonts w:ascii="Times New Roman" w:hAnsi="Times New Roman" w:cs="Times New Roman"/>
-          <w:sz w:val="28"/>
-          <w:szCs w:val="28"/>
-        </w:rPr>
-        <w:t>за създаване на структурата на сайта за визуализация на данните.</w:t>
+          <w:sz w:val="24"/>
+          <w:szCs w:val="24"/>
+        </w:rPr>
+        <w:t xml:space="preserve"> е</w:t>
+      </w:r>
+      <w:r>
+        <w:rPr>
+          <w:rFonts w:ascii="Times New Roman" w:hAnsi="Times New Roman" w:cs="Times New Roman"/>
+          <w:sz w:val="24"/>
+          <w:szCs w:val="24"/>
+        </w:rPr>
+        <w:t xml:space="preserve"> за създаване на структурата на сайта</w:t>
+      </w:r>
+      <w:r>
+        <w:rPr>
+          <w:rFonts w:ascii="Times New Roman" w:hAnsi="Times New Roman" w:cs="Times New Roman"/>
+          <w:sz w:val="24"/>
+          <w:szCs w:val="24"/>
+        </w:rPr>
+        <w:t xml:space="preserve">, чрез който се </w:t>
+      </w:r>
+      <w:r>
+        <w:rPr>
+          <w:rFonts w:ascii="Times New Roman" w:hAnsi="Times New Roman" w:cs="Times New Roman"/>
+          <w:sz w:val="24"/>
+          <w:szCs w:val="24"/>
+        </w:rPr>
+        <w:t>визуализ</w:t>
+      </w:r>
+      <w:r>
+        <w:rPr>
+          <w:rFonts w:ascii="Times New Roman" w:hAnsi="Times New Roman" w:cs="Times New Roman"/>
+          <w:sz w:val="24"/>
+          <w:szCs w:val="24"/>
+        </w:rPr>
+        <w:t>ират</w:t>
+      </w:r>
+      <w:r>
+        <w:rPr>
+          <w:rFonts w:ascii="Times New Roman" w:hAnsi="Times New Roman" w:cs="Times New Roman"/>
+          <w:sz w:val="24"/>
+          <w:szCs w:val="24"/>
+        </w:rPr>
+        <w:t xml:space="preserve"> данните</w:t>
+      </w:r>
+      <w:r>
+        <w:rPr>
+          <w:rFonts w:ascii="Times New Roman" w:hAnsi="Times New Roman" w:cs="Times New Roman"/>
+          <w:sz w:val="24"/>
+          <w:szCs w:val="24"/>
+        </w:rPr>
+        <w:t>;</w:t>
       </w:r>
     </w:p>
     <w:p>
@@ -906,60 +1008,65 @@
         <w:jc w:val="both"/>
         <w:rPr>
           <w:rFonts w:ascii="Times New Roman" w:hAnsi="Times New Roman" w:cs="Times New Roman"/>
-          <w:sz w:val="28"/>
-          <w:szCs w:val="28"/>
-        </w:rPr>
-      </w:pPr>
-      <w:r>
-        <w:rPr>
-          <w:rFonts w:ascii="Times New Roman" w:hAnsi="Times New Roman" w:cs="Times New Roman"/>
-          <w:sz w:val="28"/>
-          <w:szCs w:val="28"/>
-          <w:lang w:val="en-US"/>
+          <w:sz w:val="24"/>
+          <w:szCs w:val="24"/>
+        </w:rPr>
+      </w:pPr>
+      <w:r>
+        <w:rPr>
+          <w:rFonts w:ascii="Times New Roman" w:hAnsi="Times New Roman" w:cs="Times New Roman"/>
+          <w:sz w:val="24"/>
+          <w:szCs w:val="24"/>
         </w:rPr>
         <w:t xml:space="preserve">CSS3 </w:t>
       </w:r>
       <w:r>
         <w:rPr>
           <w:rFonts w:ascii="Times New Roman" w:hAnsi="Times New Roman" w:cs="Times New Roman"/>
-          <w:sz w:val="28"/>
-          <w:szCs w:val="28"/>
-          <w:lang w:val="en-US"/>
+          <w:sz w:val="24"/>
+          <w:szCs w:val="24"/>
         </w:rPr>
         <w:t>–</w:t>
       </w:r>
       <w:r>
         <w:rPr>
           <w:rFonts w:ascii="Times New Roman" w:hAnsi="Times New Roman" w:cs="Times New Roman"/>
-          <w:sz w:val="28"/>
-          <w:szCs w:val="28"/>
-          <w:lang w:val="en-US"/>
-        </w:rPr>
-        <w:t xml:space="preserve"> </w:t>
-      </w:r>
-      <w:r>
-        <w:rPr>
-          <w:rFonts w:ascii="Times New Roman" w:hAnsi="Times New Roman" w:cs="Times New Roman"/>
-          <w:sz w:val="28"/>
-          <w:szCs w:val="28"/>
-        </w:rPr>
-        <w:t>изп</w:t>
-      </w:r>
-      <w:r>
-        <w:rPr>
-          <w:rFonts w:ascii="Times New Roman" w:hAnsi="Times New Roman" w:cs="Times New Roman"/>
-          <w:sz w:val="28"/>
-          <w:szCs w:val="28"/>
-        </w:rPr>
-        <w:t>олзван за оформяне на вида на обектите</w:t>
-      </w:r>
-      <w:r>
-        <w:rPr>
-          <w:rFonts w:ascii="Times New Roman" w:hAnsi="Times New Roman" w:cs="Times New Roman"/>
-          <w:sz w:val="28"/>
-          <w:szCs w:val="28"/>
-        </w:rPr>
-        <w:t>.</w:t>
+          <w:sz w:val="24"/>
+          <w:szCs w:val="24"/>
+        </w:rPr>
+        <w:t xml:space="preserve"> изп</w:t>
+      </w:r>
+      <w:r>
+        <w:rPr>
+          <w:rFonts w:ascii="Times New Roman" w:hAnsi="Times New Roman" w:cs="Times New Roman"/>
+          <w:sz w:val="24"/>
+          <w:szCs w:val="24"/>
+        </w:rPr>
+        <w:t>олзван</w:t>
+      </w:r>
+      <w:r>
+        <w:rPr>
+          <w:rFonts w:ascii="Times New Roman" w:hAnsi="Times New Roman" w:cs="Times New Roman"/>
+          <w:sz w:val="24"/>
+          <w:szCs w:val="24"/>
+        </w:rPr>
+        <w:t xml:space="preserve"> е</w:t>
+      </w:r>
+      <w:r>
+        <w:rPr>
+          <w:rFonts w:ascii="Times New Roman" w:hAnsi="Times New Roman" w:cs="Times New Roman"/>
+          <w:sz w:val="24"/>
+          <w:szCs w:val="24"/>
+        </w:rPr>
+        <w:t xml:space="preserve"> за оформяне на вида на обектите</w:t>
+      </w:r>
+      <w:r>
+        <w:rPr>
+          <w:rFonts w:ascii="Times New Roman" w:hAnsi="Times New Roman" w:cs="Times New Roman"/>
+          <w:sz w:val="24"/>
+          <w:szCs w:val="24"/>
+        </w:rPr>
+        <w:t>;</w:t>
       </w:r>
     </w:p>
     <w:p>
@@ -972,40 +1079,47 @@
         <w:jc w:val="both"/>
         <w:rPr>
           <w:rFonts w:ascii="Times New Roman" w:hAnsi="Times New Roman" w:cs="Times New Roman"/>
-          <w:sz w:val="28"/>
-          <w:szCs w:val="28"/>
-        </w:rPr>
-      </w:pPr>
-      <w:r>
-        <w:rPr>
-          <w:rFonts w:ascii="Times New Roman" w:hAnsi="Times New Roman" w:cs="Times New Roman"/>
-          <w:sz w:val="28"/>
-          <w:szCs w:val="28"/>
-          <w:lang w:val="en-US"/>
-        </w:rPr>
-        <w:t xml:space="preserve">JavaScript – </w:t>
-      </w:r>
-      <w:r>
-        <w:rPr>
-          <w:rFonts w:ascii="Times New Roman" w:hAnsi="Times New Roman" w:cs="Times New Roman"/>
-          <w:sz w:val="28"/>
-          <w:szCs w:val="28"/>
-        </w:rPr>
-        <w:t>използван за постигане на динамичност</w:t>
-      </w:r>
-      <w:r>
-        <w:rPr>
-          <w:rFonts w:ascii="Times New Roman" w:hAnsi="Times New Roman" w:cs="Times New Roman"/>
-          <w:sz w:val="28"/>
-          <w:szCs w:val="28"/>
-        </w:rPr>
-        <w:t>.</w:t>
-      </w:r>
-      <w:r>
-        <w:rPr>
-          <w:rFonts w:ascii="Times New Roman" w:hAnsi="Times New Roman" w:cs="Times New Roman"/>
-          <w:sz w:val="28"/>
-          <w:szCs w:val="28"/>
+          <w:sz w:val="24"/>
+          <w:szCs w:val="24"/>
+        </w:rPr>
+      </w:pPr>
+      <w:r>
+        <w:rPr>
+          <w:rFonts w:ascii="Times New Roman" w:hAnsi="Times New Roman" w:cs="Times New Roman"/>
+          <w:sz w:val="24"/>
+          <w:szCs w:val="24"/>
+        </w:rPr>
+        <w:t>JavaScript – използван</w:t>
+      </w:r>
+      <w:r>
+        <w:rPr>
+          <w:rFonts w:ascii="Times New Roman" w:hAnsi="Times New Roman" w:cs="Times New Roman"/>
+          <w:sz w:val="24"/>
+          <w:szCs w:val="24"/>
+        </w:rPr>
+        <w:t xml:space="preserve"> е</w:t>
+      </w:r>
+      <w:r>
+        <w:rPr>
+          <w:rFonts w:ascii="Times New Roman" w:hAnsi="Times New Roman" w:cs="Times New Roman"/>
+          <w:sz w:val="24"/>
+          <w:szCs w:val="24"/>
+        </w:rPr>
+        <w:t xml:space="preserve"> за постигане на динамичност</w:t>
+      </w:r>
+      <w:r>
+        <w:rPr>
+          <w:rFonts w:ascii="Times New Roman" w:hAnsi="Times New Roman" w:cs="Times New Roman"/>
+          <w:sz w:val="24"/>
+          <w:szCs w:val="24"/>
+        </w:rPr>
+        <w:t>;</w:t>
+      </w:r>
+      <w:r>
+        <w:rPr>
+          <w:rFonts w:ascii="Times New Roman" w:hAnsi="Times New Roman" w:cs="Times New Roman"/>
+          <w:sz w:val="24"/>
+          <w:szCs w:val="24"/>
         </w:rPr>
         <w:t xml:space="preserve"> </w:t>
       </w:r>
@@ -1020,42 +1134,33 @@
         <w:jc w:val="both"/>
         <w:rPr>
           <w:rFonts w:ascii="Times New Roman" w:hAnsi="Times New Roman" w:cs="Times New Roman"/>
-          <w:sz w:val="28"/>
-          <w:szCs w:val="28"/>
-        </w:rPr>
-      </w:pPr>
-      <w:r>
-        <w:rPr>
-          <w:rFonts w:ascii="Times New Roman" w:hAnsi="Times New Roman" w:cs="Times New Roman"/>
-          <w:sz w:val="28"/>
-          <w:szCs w:val="28"/>
-          <w:lang w:val="en-US"/>
-        </w:rPr>
-        <w:t xml:space="preserve">SVG – </w:t>
-      </w:r>
-      <w:r>
-        <w:rPr>
-          <w:rFonts w:ascii="Times New Roman" w:hAnsi="Times New Roman" w:cs="Times New Roman"/>
-          <w:sz w:val="28"/>
-          <w:szCs w:val="28"/>
-        </w:rPr>
-        <w:t>двумерна векторна граф</w:t>
-      </w:r>
-      <w:r>
-        <w:rPr>
-          <w:rFonts w:ascii="Times New Roman" w:hAnsi="Times New Roman" w:cs="Times New Roman"/>
-          <w:sz w:val="28"/>
-          <w:szCs w:val="28"/>
+          <w:sz w:val="24"/>
+          <w:szCs w:val="24"/>
+        </w:rPr>
+      </w:pPr>
+      <w:r>
+        <w:rPr>
+          <w:rFonts w:ascii="Times New Roman" w:hAnsi="Times New Roman" w:cs="Times New Roman"/>
+          <w:sz w:val="24"/>
+          <w:szCs w:val="24"/>
+        </w:rPr>
+        <w:t>SVG – двумерна векторна граф</w:t>
+      </w:r>
+      <w:r>
+        <w:rPr>
+          <w:rFonts w:ascii="Times New Roman" w:hAnsi="Times New Roman" w:cs="Times New Roman"/>
+          <w:sz w:val="24"/>
+          <w:szCs w:val="24"/>
         </w:rPr>
         <w:t>ика, чрез която се изобразяват различни изображения</w:t>
       </w:r>
       <w:r>
         <w:rPr>
           <w:rFonts w:ascii="Times New Roman" w:hAnsi="Times New Roman" w:cs="Times New Roman"/>
-          <w:sz w:val="28"/>
-          <w:szCs w:val="28"/>
-        </w:rPr>
-        <w:t>.</w:t>
+          <w:sz w:val="24"/>
+          <w:szCs w:val="24"/>
+        </w:rPr>
+        <w:t>;</w:t>
       </w:r>
     </w:p>
     <w:p>
@@ -1068,26 +1173,25 @@
         <w:jc w:val="both"/>
         <w:rPr>
           <w:rFonts w:ascii="Times New Roman" w:hAnsi="Times New Roman" w:cs="Times New Roman"/>
-          <w:sz w:val="28"/>
-          <w:szCs w:val="28"/>
-        </w:rPr>
-      </w:pPr>
-      <w:r>
-        <w:rPr>
-          <w:rFonts w:ascii="Times New Roman" w:hAnsi="Times New Roman" w:cs="Times New Roman"/>
-          <w:sz w:val="28"/>
-          <w:szCs w:val="28"/>
-          <w:lang w:val="en-US"/>
-        </w:rPr>
-        <w:t xml:space="preserve">CSV – </w:t>
-      </w:r>
-      <w:r>
-        <w:rPr>
-          <w:rFonts w:ascii="Times New Roman" w:hAnsi="Times New Roman" w:cs="Times New Roman"/>
-          <w:sz w:val="28"/>
-          <w:szCs w:val="28"/>
-        </w:rPr>
-        <w:t>текстов файл с разделител запетая, от който лесно могат да се четат данни.</w:t>
+          <w:sz w:val="24"/>
+          <w:szCs w:val="24"/>
+        </w:rPr>
+      </w:pPr>
+      <w:r>
+        <w:rPr>
+          <w:rFonts w:ascii="Times New Roman" w:hAnsi="Times New Roman" w:cs="Times New Roman"/>
+          <w:sz w:val="24"/>
+          <w:szCs w:val="24"/>
+        </w:rPr>
+        <w:t>CSV – текстов файл с разделител запетая, от който лесно могат да се четат данни</w:t>
+      </w:r>
+      <w:r>
+        <w:rPr>
+          <w:rFonts w:ascii="Times New Roman" w:hAnsi="Times New Roman" w:cs="Times New Roman"/>
+          <w:sz w:val="24"/>
+          <w:szCs w:val="24"/>
+        </w:rPr>
+        <w:t>;</w:t>
       </w:r>
     </w:p>
     <w:p>
@@ -1100,46 +1204,57 @@
         <w:jc w:val="both"/>
         <w:rPr>
           <w:rFonts w:ascii="Times New Roman" w:hAnsi="Times New Roman" w:cs="Times New Roman"/>
-          <w:sz w:val="28"/>
-          <w:szCs w:val="28"/>
-        </w:rPr>
-      </w:pPr>
-      <w:r>
-        <w:rPr>
-          <w:rFonts w:ascii="Times New Roman" w:hAnsi="Times New Roman" w:cs="Times New Roman"/>
-          <w:sz w:val="28"/>
-          <w:szCs w:val="28"/>
+          <w:sz w:val="24"/>
+          <w:szCs w:val="24"/>
+        </w:rPr>
+      </w:pPr>
+      <w:r>
+        <w:rPr>
+          <w:rFonts w:ascii="Times New Roman" w:hAnsi="Times New Roman" w:cs="Times New Roman"/>
+          <w:sz w:val="24"/>
+          <w:szCs w:val="24"/>
           <w:lang w:val="en-US"/>
         </w:rPr>
-        <w:t xml:space="preserve">D3 – JavaScript </w:t>
-      </w:r>
-      <w:r>
-        <w:rPr>
-          <w:rFonts w:ascii="Times New Roman" w:hAnsi="Times New Roman" w:cs="Times New Roman"/>
-          <w:sz w:val="28"/>
-          <w:szCs w:val="28"/>
-        </w:rPr>
-        <w:t xml:space="preserve">библиотека за манипулация на документи с данни. Софтуерът е със свободен лиценз. Използван за генериране на </w:t>
-      </w:r>
-      <w:r>
-        <w:rPr>
-          <w:rFonts w:ascii="Times New Roman" w:hAnsi="Times New Roman" w:cs="Times New Roman"/>
-          <w:sz w:val="28"/>
-          <w:szCs w:val="28"/>
-          <w:lang w:val="en-US"/>
-        </w:rPr>
-        <w:t xml:space="preserve">SVG </w:t>
-      </w:r>
-      <w:r>
-        <w:rPr>
-          <w:rFonts w:ascii="Times New Roman" w:hAnsi="Times New Roman" w:cs="Times New Roman"/>
-          <w:sz w:val="28"/>
-          <w:szCs w:val="28"/>
-        </w:rPr>
-        <w:t>графики в сайта.</w:t>
+        <w:t>C</w:t>
       </w:r>
       <w:bookmarkStart w:id="0" w:name="_GoBack"/>
       <w:bookmarkEnd w:id="0"/>
+      <w:r>
+        <w:rPr>
+          <w:rFonts w:ascii="Times New Roman" w:hAnsi="Times New Roman" w:cs="Times New Roman"/>
+          <w:sz w:val="24"/>
+          <w:szCs w:val="24"/>
+        </w:rPr>
+        <w:t>3 – JavaScript библиотека за манипулация на документи с данни. Софтуерът е със свободен лиценз. Използван</w:t>
+      </w:r>
+      <w:r>
+        <w:rPr>
+          <w:rFonts w:ascii="Times New Roman" w:hAnsi="Times New Roman" w:cs="Times New Roman"/>
+          <w:sz w:val="24"/>
+          <w:szCs w:val="24"/>
+        </w:rPr>
+        <w:t xml:space="preserve"> е</w:t>
+      </w:r>
+      <w:r>
+        <w:rPr>
+          <w:rFonts w:ascii="Times New Roman" w:hAnsi="Times New Roman" w:cs="Times New Roman"/>
+          <w:sz w:val="24"/>
+          <w:szCs w:val="24"/>
+        </w:rPr>
+        <w:t xml:space="preserve"> за генериране на SVG графики в сайта.</w:t>
+      </w:r>
+    </w:p>
+    <w:p>
+      <w:pPr>
+        <w:pStyle w:val="ListParagraph"/>
+        <w:ind w:left="1440"/>
+        <w:jc w:val="both"/>
+        <w:rPr>
+          <w:rFonts w:ascii="Times New Roman" w:hAnsi="Times New Roman" w:cs="Times New Roman"/>
+          <w:sz w:val="28"/>
+          <w:szCs w:val="28"/>
+        </w:rPr>
+      </w:pPr>
     </w:p>
     <w:p>
       <w:pPr>
@@ -2609,7 +2724,7 @@
 </file>
 
 <file path=word/numbering.xml><?xml version="1.0" encoding="utf-8"?>
-<w:numbering xmlns:wpc="http://schemas.microsoft.com/office/word/2010/wordprocessingCanvas" xmlns:cx="http://schemas.microsoft.com/office/drawing/2014/chartex" xmlns:cx1="http://schemas.microsoft.com/office/drawing/2015/9/8/chartex" xmlns:mc="http://schemas.openxmlformats.org/markup-compatibility/2006" xmlns:o="urn:schemas-microsoft-com:office:office" xmlns:r="http://schemas.openxmlformats.org/officeDocument/2006/relationships" xmlns:m="http://schemas.openxmlformats.org/officeDocument/2006/math" xmlns:v="urn:schemas-microsoft-com:vml" xmlns:wp14="http://schemas.microsoft.com/office/word/2010/wordprocessingDrawing" xmlns:wp="http://schemas.openxmlformats.org/drawingml/2006/wordprocessingDrawing" xmlns:w10="urn:schemas-microsoft-com:office:word" xmlns:w="http://schemas.openxmlformats.org/wordprocessingml/2006/main" xmlns:w14="http://schemas.microsoft.com/office/word/2010/wordml" xmlns:w15="http://schemas.microsoft.com/office/word/2012/wordml" xmlns:w16se="http://schemas.microsoft.com/office/word/2015/wordml/symex" xmlns:wpg="http://schemas.microsoft.com/office/word/2010/wordprocessingGroup" xmlns:wpi="http://schemas.microsoft.com/office/word/2010/wordprocessingInk" xmlns:wne="http://schemas.microsoft.com/office/word/2006/wordml" xmlns:wps="http://schemas.microsoft.com/office/word/2010/wordprocessingShape" mc:Ignorable="w14 w15 w16se wp14">
+<w:numbering xmlns:wpc="http://schemas.microsoft.com/office/word/2010/wordprocessingCanvas" xmlns:cx="http://schemas.microsoft.com/office/drawing/2014/chartex" xmlns:cx1="http://schemas.microsoft.com/office/drawing/2015/9/8/chartex" xmlns:cx2="http://schemas.microsoft.com/office/drawing/2015/10/21/chartex" xmlns:cx3="http://schemas.microsoft.com/office/drawing/2016/5/9/chartex" xmlns:cx4="http://schemas.microsoft.com/office/drawing/2016/5/10/chartex" xmlns:cx5="http://schemas.microsoft.com/office/drawing/2016/5/11/chartex" xmlns:cx6="http://schemas.microsoft.com/office/drawing/2016/5/12/chartex" xmlns:cx7="http://schemas.microsoft.com/office/drawing/2016/5/13/chartex" xmlns:cx8="http://schemas.microsoft.com/office/drawing/2016/5/14/chartex" xmlns:mc="http://schemas.openxmlformats.org/markup-compatibility/2006" xmlns:aink="http://schemas.microsoft.com/office/drawing/2016/ink" xmlns:am3d="http://schemas.microsoft.com/office/drawing/2017/model3d" xmlns:o="urn:schemas-microsoft-com:office:office" xmlns:r="http://schemas.openxmlformats.org/officeDocument/2006/relationships" xmlns:m="http://schemas.openxmlformats.org/officeDocument/2006/math" xmlns:v="urn:schemas-microsoft-com:vml" xmlns:wp14="http://schemas.microsoft.com/office/word/2010/wordprocessingDrawing" xmlns:wp="http://schemas.openxmlformats.org/drawingml/2006/wordprocessingDrawing" xmlns:w10="urn:schemas-microsoft-com:office:word" xmlns:w="http://schemas.openxmlformats.org/wordprocessingml/2006/main" xmlns:w14="http://schemas.microsoft.com/office/word/2010/wordml" xmlns:w15="http://schemas.microsoft.com/office/word/2012/wordml" xmlns:w16cid="http://schemas.microsoft.com/office/word/2016/wordml/cid" xmlns:w16se="http://schemas.microsoft.com/office/word/2015/wordml/symex" xmlns:wpg="http://schemas.microsoft.com/office/word/2010/wordprocessingGroup" xmlns:wpi="http://schemas.microsoft.com/office/word/2010/wordprocessingInk" xmlns:wne="http://schemas.microsoft.com/office/word/2006/wordml" xmlns:wps="http://schemas.microsoft.com/office/word/2010/wordprocessingShape" mc:Ignorable="w14 w15 w16se w16cid wp14">
   <w:abstractNum w:abstractNumId="0" w15:restartNumberingAfterBreak="0">
     <w:nsid w:val="02691611"/>
     <w:multiLevelType w:val="hybridMultilevel"/>
@@ -3041,6 +3156,119 @@
     </w:lvl>
   </w:abstractNum>
   <w:abstractNum w:abstractNumId="5" w15:restartNumberingAfterBreak="0">
+    <w:nsid w:val="4B8877E0"/>
+    <w:multiLevelType w:val="hybridMultilevel"/>
+    <w:tmpl w:val="208C052A"/>
+    <w:lvl w:ilvl="0" w:tplc="04020001">
+      <w:start w:val="1"/>
+      <w:numFmt w:val="bullet"/>
+      <w:lvlText w:val=""/>
+      <w:lvlJc w:val="left"/>
+      <w:pPr>
+        <w:ind w:left="1494" w:hanging="360"/>
+      </w:pPr>
+      <w:rPr>
+        <w:rFonts w:ascii="Symbol" w:hAnsi="Symbol" w:hint="default"/>
+      </w:rPr>
+    </w:lvl>
+    <w:lvl w:ilvl="1" w:tplc="04020003" w:tentative="1">
+      <w:start w:val="1"/>
+      <w:numFmt w:val="bullet"/>
+      <w:lvlText w:val="o"/>
+      <w:lvlJc w:val="left"/>
+      <w:pPr>
+        <w:ind w:left="2214" w:hanging="360"/>
+      </w:pPr>
+      <w:rPr>
+        <w:rFonts w:ascii="Courier New" w:hAnsi="Courier New" w:cs="Courier New" w:hint="default"/>
+      </w:rPr>
+    </w:lvl>
+    <w:lvl w:ilvl="2" w:tplc="04020005" w:tentative="1">
+      <w:start w:val="1"/>
+      <w:numFmt w:val="bullet"/>
+      <w:lvlText w:val=""/>
+      <w:lvlJc w:val="left"/>
+      <w:pPr>
+        <w:ind w:left="2934" w:hanging="360"/>
+      </w:pPr>
+      <w:rPr>
+        <w:rFonts w:ascii="Wingdings" w:hAnsi="Wingdings" w:hint="default"/>
+      </w:rPr>
+    </w:lvl>
+    <w:lvl w:ilvl="3" w:tplc="04020001" w:tentative="1">
+      <w:start w:val="1"/>
+      <w:numFmt w:val="bullet"/>
+      <w:lvlText w:val=""/>
+      <w:lvlJc w:val="left"/>
+      <w:pPr>
+        <w:ind w:left="3654" w:hanging="360"/>
+      </w:pPr>
+      <w:rPr>
+        <w:rFonts w:ascii="Symbol" w:hAnsi="Symbol" w:hint="default"/>
+      </w:rPr>
+    </w:lvl>
+    <w:lvl w:ilvl="4" w:tplc="04020003" w:tentative="1">
+      <w:start w:val="1"/>
+      <w:numFmt w:val="bullet"/>
+      <w:lvlText w:val="o"/>
+      <w:lvlJc w:val="left"/>
+      <w:pPr>
+        <w:ind w:left="4374" w:hanging="360"/>
+      </w:pPr>
+      <w:rPr>
+        <w:rFonts w:ascii="Courier New" w:hAnsi="Courier New" w:cs="Courier New" w:hint="default"/>
+      </w:rPr>
+    </w:lvl>
+    <w:lvl w:ilvl="5" w:tplc="04020005" w:tentative="1">
+      <w:start w:val="1"/>
+      <w:numFmt w:val="bullet"/>
+      <w:lvlText w:val=""/>
+      <w:lvlJc w:val="left"/>
+      <w:pPr>
+        <w:ind w:left="5094" w:hanging="360"/>
+      </w:pPr>
+      <w:rPr>
+        <w:rFonts w:ascii="Wingdings" w:hAnsi="Wingdings" w:hint="default"/>
+      </w:rPr>
+    </w:lvl>
+    <w:lvl w:ilvl="6" w:tplc="04020001" w:tentative="1">
+      <w:start w:val="1"/>
+      <w:numFmt w:val="bullet"/>
+      <w:lvlText w:val=""/>
+      <w:lvlJc w:val="left"/>
+      <w:pPr>
+        <w:ind w:left="5814" w:hanging="360"/>
+      </w:pPr>
+      <w:rPr>
+        <w:rFonts w:ascii="Symbol" w:hAnsi="Symbol" w:hint="default"/>
+      </w:rPr>
+    </w:lvl>
+    <w:lvl w:ilvl="7" w:tplc="04020003" w:tentative="1">
+      <w:start w:val="1"/>
+      <w:numFmt w:val="bullet"/>
+      <w:lvlText w:val="o"/>
+      <w:lvlJc w:val="left"/>
+      <w:pPr>
+        <w:ind w:left="6534" w:hanging="360"/>
+      </w:pPr>
+      <w:rPr>
+        <w:rFonts w:ascii="Courier New" w:hAnsi="Courier New" w:cs="Courier New" w:hint="default"/>
+      </w:rPr>
+    </w:lvl>
+    <w:lvl w:ilvl="8" w:tplc="04020005" w:tentative="1">
+      <w:start w:val="1"/>
+      <w:numFmt w:val="bullet"/>
+      <w:lvlText w:val=""/>
+      <w:lvlJc w:val="left"/>
+      <w:pPr>
+        <w:ind w:left="7254" w:hanging="360"/>
+      </w:pPr>
+      <w:rPr>
+        <w:rFonts w:ascii="Wingdings" w:hAnsi="Wingdings" w:hint="default"/>
+      </w:rPr>
+    </w:lvl>
+  </w:abstractNum>
+  <w:abstractNum w:abstractNumId="6" w15:restartNumberingAfterBreak="0">
     <w:nsid w:val="508836FA"/>
     <w:multiLevelType w:val="hybridMultilevel"/>
     <w:tmpl w:val="A3E4D122"/>
@@ -3126,7 +3354,7 @@
       </w:pPr>
     </w:lvl>
   </w:abstractNum>
-  <w:abstractNum w:abstractNumId="6" w15:restartNumberingAfterBreak="0">
+  <w:abstractNum w:abstractNumId="7" w15:restartNumberingAfterBreak="0">
     <w:nsid w:val="5E010E12"/>
     <w:multiLevelType w:val="hybridMultilevel"/>
     <w:tmpl w:val="1918ECA8"/>
@@ -3239,7 +3467,7 @@
       </w:rPr>
     </w:lvl>
   </w:abstractNum>
-  <w:abstractNum w:abstractNumId="7" w15:restartNumberingAfterBreak="0">
+  <w:abstractNum w:abstractNumId="8" w15:restartNumberingAfterBreak="0">
     <w:nsid w:val="6274596E"/>
     <w:multiLevelType w:val="hybridMultilevel"/>
     <w:tmpl w:val="0F74514E"/>
@@ -3352,7 +3580,7 @@
       </w:rPr>
     </w:lvl>
   </w:abstractNum>
-  <w:abstractNum w:abstractNumId="8" w15:restartNumberingAfterBreak="0">
+  <w:abstractNum w:abstractNumId="9" w15:restartNumberingAfterBreak="0">
     <w:nsid w:val="70A12B95"/>
     <w:multiLevelType w:val="hybridMultilevel"/>
     <w:tmpl w:val="25D23E70"/>
@@ -3438,7 +3666,7 @@
       </w:pPr>
     </w:lvl>
   </w:abstractNum>
-  <w:abstractNum w:abstractNumId="9" w15:restartNumberingAfterBreak="0">
+  <w:abstractNum w:abstractNumId="10" w15:restartNumberingAfterBreak="0">
     <w:nsid w:val="77F65F84"/>
     <w:multiLevelType w:val="hybridMultilevel"/>
     <w:tmpl w:val="4E14DC02"/>
@@ -3552,7 +3780,7 @@
     </w:lvl>
   </w:abstractNum>
   <w:num w:numId="1">
-    <w:abstractNumId w:val="9"/>
+    <w:abstractNumId w:val="10"/>
   </w:num>
   <w:num w:numId="2">
     <w:abstractNumId w:val="2"/>
@@ -3561,10 +3789,10 @@
     <w:abstractNumId w:val="4"/>
   </w:num>
   <w:num w:numId="4">
-    <w:abstractNumId w:val="8"/>
+    <w:abstractNumId w:val="9"/>
   </w:num>
   <w:num w:numId="5">
-    <w:abstractNumId w:val="5"/>
+    <w:abstractNumId w:val="6"/>
   </w:num>
   <w:num w:numId="6">
     <w:abstractNumId w:val="1"/>
@@ -3576,16 +3804,19 @@
     <w:abstractNumId w:val="0"/>
   </w:num>
   <w:num w:numId="9">
-    <w:abstractNumId w:val="6"/>
+    <w:abstractNumId w:val="7"/>
   </w:num>
   <w:num w:numId="10">
-    <w:abstractNumId w:val="7"/>
+    <w:abstractNumId w:val="8"/>
+  </w:num>
+  <w:num w:numId="11">
+    <w:abstractNumId w:val="5"/>
   </w:num>
 </w:numbering>
 </file>
 
 <file path=word/styles.xml><?xml version="1.0" encoding="utf-8"?>
-<w:styles xmlns:mc="http://schemas.openxmlformats.org/markup-compatibility/2006" xmlns:r="http://schemas.openxmlformats.org/officeDocument/2006/relationships" xmlns:w="http://schemas.openxmlformats.org/wordprocessingml/2006/main" xmlns:w14="http://schemas.microsoft.com/office/word/2010/wordml" xmlns:w15="http://schemas.microsoft.com/office/word/2012/wordml" xmlns:w16se="http://schemas.microsoft.com/office/word/2015/wordml/symex" mc:Ignorable="w14 w15 w16se">
+<w:styles xmlns:mc="http://schemas.openxmlformats.org/markup-compatibility/2006" xmlns:r="http://schemas.openxmlformats.org/officeDocument/2006/relationships" xmlns:w="http://schemas.openxmlformats.org/wordprocessingml/2006/main" xmlns:w14="http://schemas.microsoft.com/office/word/2010/wordml" xmlns:w15="http://schemas.microsoft.com/office/word/2012/wordml" xmlns:w16cid="http://schemas.microsoft.com/office/word/2016/wordml/cid" xmlns:w16se="http://schemas.microsoft.com/office/word/2015/wordml/symex" mc:Ignorable="w14 w15 w16se w16cid">
   <w:docDefaults>
     <w:rPrDefault>
       <w:rPr>
@@ -3599,7 +3830,7 @@
       </w:pPr>
     </w:pPrDefault>
   </w:docDefaults>
-  <w:latentStyles w:defLockedState="0" w:defUIPriority="99" w:defSemiHidden="0" w:defUnhideWhenUsed="0" w:defQFormat="0" w:count="371">
+  <w:latentStyles w:defLockedState="0" w:defUIPriority="99" w:defSemiHidden="0" w:defUnhideWhenUsed="0" w:defQFormat="0" w:count="376">
     <w:lsdException w:name="Normal" w:uiPriority="0" w:qFormat="1"/>
     <w:lsdException w:name="heading 1" w:uiPriority="9" w:qFormat="1"/>
     <w:lsdException w:name="heading 2" w:semiHidden="1" w:uiPriority="9" w:unhideWhenUsed="1" w:qFormat="1"/>
@@ -3971,6 +4202,11 @@
     <w:lsdException w:name="List Table 5 Dark Accent 6" w:uiPriority="50"/>
     <w:lsdException w:name="List Table 6 Colorful Accent 6" w:uiPriority="51"/>
     <w:lsdException w:name="List Table 7 Colorful Accent 6" w:uiPriority="52"/>
+    <w:lsdException w:name="Mention" w:semiHidden="1" w:unhideWhenUsed="1"/>
+    <w:lsdException w:name="Smart Hyperlink" w:semiHidden="1" w:unhideWhenUsed="1"/>
+    <w:lsdException w:name="Hashtag" w:semiHidden="1" w:unhideWhenUsed="1"/>
+    <w:lsdException w:name="Unresolved Mention" w:semiHidden="1" w:unhideWhenUsed="1"/>
+    <w:lsdException w:name="Smart Link" w:semiHidden="1" w:unhideWhenUsed="1"/>
   </w:latentStyles>
   <w:style w:type="paragraph" w:default="1" w:styleId="Normal">
     <w:name w:val="Normal"/>
@@ -4624,8 +4860,8 @@
       <w:u w:val="single"/>
     </w:rPr>
   </w:style>
-  <w:style w:type="character" w:customStyle="1" w:styleId="UnresolvedMention">
-    <w:name w:val="Unresolved Mention"/>
+  <w:style w:type="character" w:customStyle="1" w:styleId="UnresolvedMention1">
+    <w:name w:val="Unresolved Mention1"/>
     <w:basedOn w:val="DefaultParagraphFont"/>
     <w:uiPriority w:val="99"/>
     <w:semiHidden/>
@@ -4951,7 +5187,7 @@
 </file>
 
 <file path=customXml/itemProps1.xml><?xml version="1.0" encoding="utf-8"?>
-<ds:datastoreItem xmlns:ds="http://schemas.openxmlformats.org/officeDocument/2006/customXml" ds:itemID="{BD315807-CAF5-40FC-B945-41829EDD09F5}">
+<ds:datastoreItem xmlns:ds="http://schemas.openxmlformats.org/officeDocument/2006/customXml" ds:itemID="{5EAD8D76-F8A7-4F46-A894-E14C351C0EA1}">
   <ds:schemaRefs>
     <ds:schemaRef ds:uri="http://schemas.openxmlformats.org/officeDocument/2006/bibliography"/>
   </ds:schemaRefs>

</xml_diff>

<commit_message>
Added 1b and some fixes
</commit_message>
<xml_diff>
--- a/project_document_62167_62121_62151.docx
+++ b/project_document_62167_62121_62151.docx
@@ -14,6 +14,8 @@
           <w:szCs w:val="52"/>
         </w:rPr>
       </w:pPr>
+      <w:bookmarkStart w:id="0" w:name="_GoBack"/>
+      <w:bookmarkEnd w:id="0"/>
       <w:r>
         <w:rPr>
           <w:rFonts w:ascii="Times New Roman" w:hAnsi="Times New Roman" w:cs="Times New Roman"/>
@@ -479,20 +481,6 @@
     </w:p>
     <w:p>
       <w:pPr>
-        <w:pStyle w:val="ListParagraph"/>
-        <w:spacing w:after="0" w:line="360" w:lineRule="auto"/>
-        <w:ind w:left="737" w:firstLine="709"/>
-        <w:jc w:val="both"/>
-        <w:rPr>
-          <w:rFonts w:ascii="Times New Roman" w:hAnsi="Times New Roman" w:cs="Times New Roman"/>
-          <w:sz w:val="24"/>
-          <w:szCs w:val="24"/>
-        </w:rPr>
-      </w:pPr>
-    </w:p>
-    <w:p>
-      <w:pPr>
-        <w:pStyle w:val="ListParagraph"/>
         <w:jc w:val="both"/>
         <w:rPr>
           <w:rFonts w:ascii="Times New Roman" w:hAnsi="Times New Roman" w:cs="Times New Roman"/>
@@ -547,12 +535,87 @@
     <w:p>
       <w:pPr>
         <w:pStyle w:val="ListParagraph"/>
+        <w:spacing w:line="360" w:lineRule="auto"/>
         <w:ind w:firstLine="709"/>
         <w:jc w:val="both"/>
         <w:rPr>
           <w:rFonts w:ascii="Times New Roman" w:hAnsi="Times New Roman" w:cs="Times New Roman"/>
-          <w:sz w:val="28"/>
-          <w:szCs w:val="28"/>
+          <w:sz w:val="24"/>
+          <w:szCs w:val="24"/>
+        </w:rPr>
+      </w:pPr>
+      <w:r>
+        <w:rPr>
+          <w:rFonts w:ascii="Times New Roman" w:hAnsi="Times New Roman" w:cs="Times New Roman"/>
+          <w:sz w:val="24"/>
+          <w:szCs w:val="24"/>
+        </w:rPr>
+        <w:lastRenderedPageBreak/>
+        <w:t xml:space="preserve">Директорът на </w:t>
+      </w:r>
+      <w:r>
+        <w:rPr>
+          <w:rFonts w:ascii="Times New Roman" w:hAnsi="Times New Roman" w:cs="Times New Roman"/>
+          <w:sz w:val="24"/>
+          <w:szCs w:val="24"/>
+        </w:rPr>
+        <w:t>Регионална инспекция – Плевен</w:t>
+      </w:r>
+      <w:r>
+        <w:rPr>
+          <w:rFonts w:ascii="Times New Roman" w:hAnsi="Times New Roman" w:cs="Times New Roman"/>
+          <w:sz w:val="24"/>
+          <w:szCs w:val="24"/>
+        </w:rPr>
+        <w:t xml:space="preserve"> има задължението да наблюдава процеса на изпълнение на това решение, както и неговото бъдещо развитие.</w:t>
+      </w:r>
+    </w:p>
+    <w:p>
+      <w:pPr>
+        <w:pStyle w:val="ListParagraph"/>
+        <w:spacing w:line="360" w:lineRule="auto"/>
+        <w:ind w:firstLine="709"/>
+        <w:jc w:val="both"/>
+        <w:rPr>
+          <w:rFonts w:ascii="Times New Roman" w:hAnsi="Times New Roman" w:cs="Times New Roman"/>
+          <w:sz w:val="24"/>
+          <w:szCs w:val="24"/>
+        </w:rPr>
+      </w:pPr>
+      <w:r>
+        <w:rPr>
+          <w:rFonts w:ascii="Times New Roman" w:hAnsi="Times New Roman" w:cs="Times New Roman"/>
+          <w:sz w:val="24"/>
+          <w:szCs w:val="24"/>
+        </w:rPr>
+        <w:t xml:space="preserve">От тази гледна точка и самата </w:t>
+      </w:r>
+      <w:r>
+        <w:rPr>
+          <w:rFonts w:ascii="Times New Roman" w:hAnsi="Times New Roman" w:cs="Times New Roman"/>
+          <w:sz w:val="24"/>
+          <w:szCs w:val="24"/>
+        </w:rPr>
+        <w:t>Регионална инспекция – Плевен</w:t>
+      </w:r>
+      <w:r>
+        <w:rPr>
+          <w:rFonts w:ascii="Times New Roman" w:hAnsi="Times New Roman" w:cs="Times New Roman"/>
+          <w:sz w:val="24"/>
+          <w:szCs w:val="24"/>
+        </w:rPr>
+        <w:t xml:space="preserve"> като колектив е субект, с задължения да стопанисва развитието на решението.</w:t>
+      </w:r>
+    </w:p>
+    <w:p>
+      <w:pPr>
+        <w:pStyle w:val="ListParagraph"/>
+        <w:ind w:firstLine="709"/>
+        <w:jc w:val="both"/>
+        <w:rPr>
+          <w:rFonts w:ascii="Times New Roman" w:hAnsi="Times New Roman" w:cs="Times New Roman"/>
+          <w:sz w:val="24"/>
+          <w:szCs w:val="24"/>
         </w:rPr>
       </w:pPr>
     </w:p>
@@ -576,7 +639,6 @@
           <w:sz w:val="28"/>
           <w:szCs w:val="28"/>
         </w:rPr>
-        <w:lastRenderedPageBreak/>
         <w:t xml:space="preserve">Решението </w:t>
       </w:r>
       <w:r>
@@ -615,6 +677,7 @@
     <w:p>
       <w:pPr>
         <w:pStyle w:val="ListParagraph"/>
+        <w:spacing w:line="360" w:lineRule="auto"/>
         <w:ind w:firstLine="709"/>
         <w:jc w:val="both"/>
         <w:rPr>
@@ -717,6 +780,7 @@
     <w:p>
       <w:pPr>
         <w:pStyle w:val="ListParagraph"/>
+        <w:spacing w:line="360" w:lineRule="auto"/>
         <w:ind w:firstLine="709"/>
         <w:jc w:val="both"/>
         <w:rPr>
@@ -773,6 +837,7 @@
           <w:ilvl w:val="0"/>
           <w:numId w:val="9"/>
         </w:numPr>
+        <w:spacing w:line="360" w:lineRule="auto"/>
         <w:jc w:val="both"/>
         <w:rPr>
           <w:rFonts w:ascii="Times New Roman" w:hAnsi="Times New Roman" w:cs="Times New Roman"/>
@@ -796,6 +861,7 @@
           <w:ilvl w:val="0"/>
           <w:numId w:val="9"/>
         </w:numPr>
+        <w:spacing w:line="360" w:lineRule="auto"/>
         <w:jc w:val="both"/>
         <w:rPr>
           <w:rFonts w:ascii="Times New Roman" w:hAnsi="Times New Roman" w:cs="Times New Roman"/>
@@ -819,6 +885,7 @@
           <w:ilvl w:val="0"/>
           <w:numId w:val="9"/>
         </w:numPr>
+        <w:spacing w:line="360" w:lineRule="auto"/>
         <w:jc w:val="both"/>
         <w:rPr>
           <w:rFonts w:ascii="Times New Roman" w:hAnsi="Times New Roman" w:cs="Times New Roman"/>
@@ -842,6 +909,7 @@
           <w:ilvl w:val="0"/>
           <w:numId w:val="9"/>
         </w:numPr>
+        <w:spacing w:line="360" w:lineRule="auto"/>
         <w:jc w:val="both"/>
         <w:rPr>
           <w:rFonts w:ascii="Times New Roman" w:hAnsi="Times New Roman" w:cs="Times New Roman"/>
@@ -894,6 +962,7 @@
     <w:p>
       <w:pPr>
         <w:pStyle w:val="ListParagraph"/>
+        <w:spacing w:line="360" w:lineRule="auto"/>
         <w:ind w:firstLine="709"/>
         <w:jc w:val="both"/>
         <w:rPr>
@@ -908,7 +977,55 @@
           <w:sz w:val="24"/>
           <w:szCs w:val="24"/>
         </w:rPr>
-        <w:t>Разработката на визулазацията на данните е извършена, изпозвайки следните технологии:</w:t>
+        <w:t>Разработката на визу</w:t>
+      </w:r>
+      <w:r>
+        <w:rPr>
+          <w:rFonts w:ascii="Times New Roman" w:hAnsi="Times New Roman" w:cs="Times New Roman"/>
+          <w:sz w:val="24"/>
+          <w:szCs w:val="24"/>
+        </w:rPr>
+        <w:t>а</w:t>
+      </w:r>
+      <w:r>
+        <w:rPr>
+          <w:rFonts w:ascii="Times New Roman" w:hAnsi="Times New Roman" w:cs="Times New Roman"/>
+          <w:sz w:val="24"/>
+          <w:szCs w:val="24"/>
+        </w:rPr>
+        <w:t>л</w:t>
+      </w:r>
+      <w:r>
+        <w:rPr>
+          <w:rFonts w:ascii="Times New Roman" w:hAnsi="Times New Roman" w:cs="Times New Roman"/>
+          <w:sz w:val="24"/>
+          <w:szCs w:val="24"/>
+        </w:rPr>
+        <w:t>и</w:t>
+      </w:r>
+      <w:r>
+        <w:rPr>
+          <w:rFonts w:ascii="Times New Roman" w:hAnsi="Times New Roman" w:cs="Times New Roman"/>
+          <w:sz w:val="24"/>
+          <w:szCs w:val="24"/>
+        </w:rPr>
+        <w:t>зацията на данните е извършена, изпо</w:t>
+      </w:r>
+      <w:r>
+        <w:rPr>
+          <w:rFonts w:ascii="Times New Roman" w:hAnsi="Times New Roman" w:cs="Times New Roman"/>
+          <w:sz w:val="24"/>
+          <w:szCs w:val="24"/>
+        </w:rPr>
+        <w:t>л</w:t>
+      </w:r>
+      <w:r>
+        <w:rPr>
+          <w:rFonts w:ascii="Times New Roman" w:hAnsi="Times New Roman" w:cs="Times New Roman"/>
+          <w:sz w:val="24"/>
+          <w:szCs w:val="24"/>
+        </w:rPr>
+        <w:t>звайки следните технологии:</w:t>
       </w:r>
     </w:p>
     <w:p>
@@ -918,6 +1035,7 @@
           <w:ilvl w:val="0"/>
           <w:numId w:val="10"/>
         </w:numPr>
+        <w:spacing w:line="360" w:lineRule="auto"/>
         <w:jc w:val="both"/>
         <w:rPr>
           <w:rFonts w:ascii="Times New Roman" w:hAnsi="Times New Roman" w:cs="Times New Roman"/>
@@ -1005,6 +1123,7 @@
           <w:ilvl w:val="0"/>
           <w:numId w:val="10"/>
         </w:numPr>
+        <w:spacing w:line="360" w:lineRule="auto"/>
         <w:jc w:val="both"/>
         <w:rPr>
           <w:rFonts w:ascii="Times New Roman" w:hAnsi="Times New Roman" w:cs="Times New Roman"/>
@@ -1076,6 +1195,7 @@
           <w:ilvl w:val="0"/>
           <w:numId w:val="10"/>
         </w:numPr>
+        <w:spacing w:line="360" w:lineRule="auto"/>
         <w:jc w:val="both"/>
         <w:rPr>
           <w:rFonts w:ascii="Times New Roman" w:hAnsi="Times New Roman" w:cs="Times New Roman"/>
@@ -1131,6 +1251,7 @@
           <w:ilvl w:val="0"/>
           <w:numId w:val="10"/>
         </w:numPr>
+        <w:spacing w:line="360" w:lineRule="auto"/>
         <w:jc w:val="both"/>
         <w:rPr>
           <w:rFonts w:ascii="Times New Roman" w:hAnsi="Times New Roman" w:cs="Times New Roman"/>
@@ -1170,6 +1291,7 @@
           <w:ilvl w:val="0"/>
           <w:numId w:val="10"/>
         </w:numPr>
+        <w:spacing w:line="360" w:lineRule="auto"/>
         <w:jc w:val="both"/>
         <w:rPr>
           <w:rFonts w:ascii="Times New Roman" w:hAnsi="Times New Roman" w:cs="Times New Roman"/>
@@ -1201,6 +1323,7 @@
           <w:ilvl w:val="0"/>
           <w:numId w:val="10"/>
         </w:numPr>
+        <w:spacing w:line="360" w:lineRule="auto"/>
         <w:jc w:val="both"/>
         <w:rPr>
           <w:rFonts w:ascii="Times New Roman" w:hAnsi="Times New Roman" w:cs="Times New Roman"/>
@@ -1215,10 +1338,9 @@
           <w:szCs w:val="24"/>
           <w:lang w:val="en-US"/>
         </w:rPr>
+        <w:lastRenderedPageBreak/>
         <w:t>C</w:t>
       </w:r>
-      <w:bookmarkStart w:id="0" w:name="_GoBack"/>
-      <w:bookmarkEnd w:id="0"/>
       <w:r>
         <w:rPr>
           <w:rFonts w:ascii="Times New Roman" w:hAnsi="Times New Roman" w:cs="Times New Roman"/>
@@ -1290,175 +1412,205 @@
     <w:p>
       <w:pPr>
         <w:pStyle w:val="ListParagraph"/>
+        <w:spacing w:line="360" w:lineRule="auto"/>
         <w:ind w:firstLine="709"/>
         <w:jc w:val="both"/>
         <w:rPr>
+          <w:rFonts w:ascii="Times New Roman" w:hAnsi="Times New Roman" w:cs="Times New Roman"/>
+          <w:sz w:val="24"/>
+          <w:szCs w:val="24"/>
+        </w:rPr>
+      </w:pPr>
+      <w:r>
+        <w:rPr>
+          <w:rFonts w:ascii="Times New Roman" w:hAnsi="Times New Roman" w:cs="Times New Roman"/>
+          <w:sz w:val="24"/>
+          <w:szCs w:val="24"/>
+        </w:rPr>
+        <w:t xml:space="preserve">За решение на проблема е използван регистър от данни, описващ </w:t>
+      </w:r>
+      <w:r>
+        <w:rPr>
+          <w:rFonts w:ascii="Times New Roman" w:hAnsi="Times New Roman" w:cs="Times New Roman"/>
+          <w:sz w:val="24"/>
+          <w:szCs w:val="24"/>
+        </w:rPr>
+        <w:t>нив</w:t>
+      </w:r>
+      <w:r>
+        <w:rPr>
+          <w:rFonts w:ascii="Times New Roman" w:hAnsi="Times New Roman" w:cs="Times New Roman"/>
+          <w:sz w:val="24"/>
+          <w:szCs w:val="24"/>
+        </w:rPr>
+        <w:t>о</w:t>
+      </w:r>
+      <w:r>
+        <w:rPr>
+          <w:rFonts w:ascii="Times New Roman" w:hAnsi="Times New Roman" w:cs="Times New Roman"/>
+          <w:sz w:val="24"/>
+          <w:szCs w:val="24"/>
+        </w:rPr>
+        <w:t>т</w:t>
+      </w:r>
+      <w:r>
+        <w:rPr>
+          <w:rFonts w:ascii="Times New Roman" w:hAnsi="Times New Roman" w:cs="Times New Roman"/>
+          <w:sz w:val="24"/>
+          <w:szCs w:val="24"/>
+        </w:rPr>
+        <w:t>о</w:t>
+      </w:r>
+      <w:r>
+        <w:rPr>
+          <w:rFonts w:ascii="Times New Roman" w:hAnsi="Times New Roman" w:cs="Times New Roman"/>
+          <w:sz w:val="24"/>
+          <w:szCs w:val="24"/>
+        </w:rPr>
+        <w:t xml:space="preserve"> на фини прахови частици в атмосферния въздух </w:t>
+      </w:r>
+      <w:r>
+        <w:rPr>
+          <w:rFonts w:ascii="Times New Roman" w:hAnsi="Times New Roman" w:cs="Times New Roman"/>
+          <w:sz w:val="24"/>
+          <w:szCs w:val="24"/>
+        </w:rPr>
+        <w:t xml:space="preserve">на Плевен за </w:t>
+      </w:r>
+      <w:r>
+        <w:rPr>
+          <w:rFonts w:ascii="Times New Roman" w:hAnsi="Times New Roman" w:cs="Times New Roman"/>
+          <w:sz w:val="24"/>
+          <w:szCs w:val="24"/>
+        </w:rPr>
+        <w:t xml:space="preserve">всеки ден </w:t>
+      </w:r>
+      <w:r>
+        <w:rPr>
+          <w:rFonts w:ascii="Times New Roman" w:hAnsi="Times New Roman" w:cs="Times New Roman"/>
+          <w:sz w:val="24"/>
+          <w:szCs w:val="24"/>
+        </w:rPr>
+        <w:t>през</w:t>
+      </w:r>
+      <w:r>
+        <w:rPr>
+          <w:rFonts w:ascii="Times New Roman" w:hAnsi="Times New Roman" w:cs="Times New Roman"/>
+          <w:sz w:val="24"/>
+          <w:szCs w:val="24"/>
+        </w:rPr>
+        <w:t xml:space="preserve"> календарната</w:t>
+      </w:r>
+      <w:r>
+        <w:rPr>
+          <w:rFonts w:ascii="Times New Roman" w:hAnsi="Times New Roman" w:cs="Times New Roman"/>
+          <w:sz w:val="24"/>
+          <w:szCs w:val="24"/>
+        </w:rPr>
+        <w:t xml:space="preserve"> 2018 година, измерен</w:t>
+      </w:r>
+      <w:r>
+        <w:rPr>
+          <w:rFonts w:ascii="Times New Roman" w:hAnsi="Times New Roman" w:cs="Times New Roman"/>
+          <w:sz w:val="24"/>
+          <w:szCs w:val="24"/>
+        </w:rPr>
+        <w:t>о</w:t>
+      </w:r>
+      <w:r>
+        <w:rPr>
+          <w:rFonts w:ascii="Times New Roman" w:hAnsi="Times New Roman" w:cs="Times New Roman"/>
+          <w:sz w:val="24"/>
+          <w:szCs w:val="24"/>
+        </w:rPr>
+        <w:t xml:space="preserve"> използвайки</w:t>
+      </w:r>
+      <w:r>
+        <w:t xml:space="preserve"> </w:t>
+      </w:r>
+      <w:r>
+        <w:rPr>
+          <w:rFonts w:ascii="Times New Roman" w:hAnsi="Times New Roman" w:cs="Times New Roman"/>
+          <w:sz w:val="24"/>
+          <w:szCs w:val="24"/>
+        </w:rPr>
+        <w:t>а</w:t>
+      </w:r>
+      <w:r>
+        <w:rPr>
+          <w:rFonts w:ascii="Times New Roman" w:hAnsi="Times New Roman" w:cs="Times New Roman"/>
+          <w:sz w:val="24"/>
+          <w:szCs w:val="24"/>
+        </w:rPr>
+        <w:t>нализатор</w:t>
+      </w:r>
+      <w:r>
+        <w:rPr>
+          <w:rFonts w:ascii="Times New Roman" w:hAnsi="Times New Roman" w:cs="Times New Roman"/>
+          <w:sz w:val="24"/>
+          <w:szCs w:val="24"/>
+        </w:rPr>
+        <w:t>а</w:t>
+      </w:r>
+      <w:r>
+        <w:rPr>
+          <w:rFonts w:ascii="Times New Roman" w:hAnsi="Times New Roman" w:cs="Times New Roman"/>
+          <w:sz w:val="24"/>
+          <w:szCs w:val="24"/>
+        </w:rPr>
+        <w:t xml:space="preserve"> на </w:t>
+      </w:r>
+      <w:r>
+        <w:rPr>
+          <w:rFonts w:ascii="Times New Roman" w:hAnsi="Times New Roman" w:cs="Times New Roman"/>
+          <w:sz w:val="24"/>
+          <w:szCs w:val="24"/>
+        </w:rPr>
+        <w:t>Автоматична измервателна станция</w:t>
+      </w:r>
+      <w:r>
+        <w:rPr>
+          <w:rFonts w:ascii="Times New Roman" w:hAnsi="Times New Roman" w:cs="Times New Roman"/>
+          <w:sz w:val="24"/>
+          <w:szCs w:val="24"/>
+        </w:rPr>
+        <w:t xml:space="preserve"> (АИС)</w:t>
+      </w:r>
+      <w:r>
+        <w:rPr>
+          <w:rFonts w:ascii="Times New Roman" w:hAnsi="Times New Roman" w:cs="Times New Roman"/>
+          <w:sz w:val="24"/>
+          <w:szCs w:val="24"/>
+        </w:rPr>
+        <w:t xml:space="preserve"> „Плевен“</w:t>
+      </w:r>
+      <w:r>
+        <w:rPr>
+          <w:rFonts w:ascii="Times New Roman" w:hAnsi="Times New Roman" w:cs="Times New Roman"/>
+          <w:sz w:val="24"/>
+          <w:szCs w:val="24"/>
+        </w:rPr>
+        <w:t>.</w:t>
+      </w:r>
+      <w:r>
+        <w:rPr>
+          <w:rFonts w:ascii="Times New Roman" w:hAnsi="Times New Roman" w:cs="Times New Roman"/>
+          <w:sz w:val="24"/>
+          <w:szCs w:val="24"/>
+        </w:rPr>
+        <w:t xml:space="preserve"> </w:t>
+      </w:r>
+    </w:p>
+    <w:p>
+      <w:pPr>
+        <w:pStyle w:val="ListParagraph"/>
+        <w:spacing w:line="360" w:lineRule="auto"/>
+        <w:ind w:firstLine="709"/>
+        <w:jc w:val="both"/>
+        <w:rPr>
           <w:rStyle w:val="Hyperlink"/>
         </w:rPr>
       </w:pPr>
-      <w:r>
-        <w:rPr>
-          <w:rFonts w:ascii="Times New Roman" w:hAnsi="Times New Roman" w:cs="Times New Roman"/>
-          <w:sz w:val="24"/>
-          <w:szCs w:val="24"/>
-        </w:rPr>
-        <w:t xml:space="preserve">За решение на проблема е използван регистър от данни, описващ </w:t>
-      </w:r>
-      <w:r>
-        <w:rPr>
-          <w:rFonts w:ascii="Times New Roman" w:hAnsi="Times New Roman" w:cs="Times New Roman"/>
-          <w:sz w:val="24"/>
-          <w:szCs w:val="24"/>
-        </w:rPr>
-        <w:t>нив</w:t>
-      </w:r>
-      <w:r>
-        <w:rPr>
-          <w:rFonts w:ascii="Times New Roman" w:hAnsi="Times New Roman" w:cs="Times New Roman"/>
-          <w:sz w:val="24"/>
-          <w:szCs w:val="24"/>
-        </w:rPr>
-        <w:t>о</w:t>
-      </w:r>
-      <w:r>
-        <w:rPr>
-          <w:rFonts w:ascii="Times New Roman" w:hAnsi="Times New Roman" w:cs="Times New Roman"/>
-          <w:sz w:val="24"/>
-          <w:szCs w:val="24"/>
-        </w:rPr>
-        <w:t>т</w:t>
-      </w:r>
-      <w:r>
-        <w:rPr>
-          <w:rFonts w:ascii="Times New Roman" w:hAnsi="Times New Roman" w:cs="Times New Roman"/>
-          <w:sz w:val="24"/>
-          <w:szCs w:val="24"/>
-        </w:rPr>
-        <w:t>о</w:t>
-      </w:r>
-      <w:r>
-        <w:rPr>
-          <w:rFonts w:ascii="Times New Roman" w:hAnsi="Times New Roman" w:cs="Times New Roman"/>
-          <w:sz w:val="24"/>
-          <w:szCs w:val="24"/>
-        </w:rPr>
-        <w:t xml:space="preserve"> на фини прахови частици в атмосферния въздух </w:t>
-      </w:r>
-      <w:r>
-        <w:rPr>
-          <w:rFonts w:ascii="Times New Roman" w:hAnsi="Times New Roman" w:cs="Times New Roman"/>
-          <w:sz w:val="24"/>
-          <w:szCs w:val="24"/>
-        </w:rPr>
-        <w:t xml:space="preserve">на Плевен за </w:t>
-      </w:r>
-      <w:r>
-        <w:rPr>
-          <w:rFonts w:ascii="Times New Roman" w:hAnsi="Times New Roman" w:cs="Times New Roman"/>
-          <w:sz w:val="24"/>
-          <w:szCs w:val="24"/>
-        </w:rPr>
-        <w:t xml:space="preserve">всеки ден </w:t>
-      </w:r>
-      <w:r>
-        <w:rPr>
-          <w:rFonts w:ascii="Times New Roman" w:hAnsi="Times New Roman" w:cs="Times New Roman"/>
-          <w:sz w:val="24"/>
-          <w:szCs w:val="24"/>
-        </w:rPr>
-        <w:t>през</w:t>
-      </w:r>
-      <w:r>
-        <w:rPr>
-          <w:rFonts w:ascii="Times New Roman" w:hAnsi="Times New Roman" w:cs="Times New Roman"/>
-          <w:sz w:val="24"/>
-          <w:szCs w:val="24"/>
-        </w:rPr>
-        <w:t xml:space="preserve"> 2018 година, измерен</w:t>
-      </w:r>
-      <w:r>
-        <w:rPr>
-          <w:rFonts w:ascii="Times New Roman" w:hAnsi="Times New Roman" w:cs="Times New Roman"/>
-          <w:sz w:val="24"/>
-          <w:szCs w:val="24"/>
-        </w:rPr>
-        <w:t>о</w:t>
-      </w:r>
-      <w:r>
-        <w:rPr>
-          <w:rFonts w:ascii="Times New Roman" w:hAnsi="Times New Roman" w:cs="Times New Roman"/>
-          <w:sz w:val="24"/>
-          <w:szCs w:val="24"/>
-        </w:rPr>
-        <w:t xml:space="preserve"> чрез използвайки</w:t>
-      </w:r>
-      <w:r>
-        <w:t xml:space="preserve"> </w:t>
-      </w:r>
-      <w:r>
-        <w:rPr>
-          <w:rFonts w:ascii="Times New Roman" w:hAnsi="Times New Roman" w:cs="Times New Roman"/>
-          <w:sz w:val="24"/>
-          <w:szCs w:val="24"/>
-        </w:rPr>
-        <w:t>а</w:t>
-      </w:r>
-      <w:r>
-        <w:rPr>
-          <w:rFonts w:ascii="Times New Roman" w:hAnsi="Times New Roman" w:cs="Times New Roman"/>
-          <w:sz w:val="24"/>
-          <w:szCs w:val="24"/>
-        </w:rPr>
-        <w:t>нализаторът</w:t>
-      </w:r>
-      <w:r>
-        <w:rPr>
-          <w:rFonts w:ascii="Times New Roman" w:hAnsi="Times New Roman" w:cs="Times New Roman"/>
-          <w:sz w:val="24"/>
-          <w:szCs w:val="24"/>
-        </w:rPr>
-        <w:t xml:space="preserve"> на </w:t>
-      </w:r>
-      <w:r>
-        <w:rPr>
-          <w:rFonts w:ascii="Times New Roman" w:hAnsi="Times New Roman" w:cs="Times New Roman"/>
-          <w:sz w:val="24"/>
-          <w:szCs w:val="24"/>
-        </w:rPr>
-        <w:t>Автоматична измервателна станция</w:t>
-      </w:r>
-      <w:r>
-        <w:rPr>
-          <w:rFonts w:ascii="Times New Roman" w:hAnsi="Times New Roman" w:cs="Times New Roman"/>
-          <w:sz w:val="24"/>
-          <w:szCs w:val="24"/>
-        </w:rPr>
-        <w:t xml:space="preserve"> (АИС)</w:t>
-      </w:r>
-      <w:r>
-        <w:rPr>
-          <w:rFonts w:ascii="Times New Roman" w:hAnsi="Times New Roman" w:cs="Times New Roman"/>
-          <w:sz w:val="24"/>
-          <w:szCs w:val="24"/>
-        </w:rPr>
-        <w:t xml:space="preserve"> „Плевен“</w:t>
-      </w:r>
-      <w:r>
-        <w:rPr>
-          <w:rFonts w:ascii="Times New Roman" w:hAnsi="Times New Roman" w:cs="Times New Roman"/>
-          <w:sz w:val="24"/>
-          <w:szCs w:val="24"/>
-        </w:rPr>
-        <w:t>.</w:t>
-      </w:r>
-      <w:r>
-        <w:rPr>
-          <w:rFonts w:ascii="Times New Roman" w:hAnsi="Times New Roman" w:cs="Times New Roman"/>
-          <w:sz w:val="24"/>
-          <w:szCs w:val="24"/>
-        </w:rPr>
-        <w:t xml:space="preserve"> </w:t>
-      </w:r>
       <w:r>
         <w:rPr>
           <w:rFonts w:ascii="Times New Roman" w:hAnsi="Times New Roman" w:cs="Times New Roman"/>
@@ -1479,6 +1631,7 @@
     <w:p>
       <w:pPr>
         <w:pStyle w:val="ListParagraph"/>
+        <w:spacing w:line="360" w:lineRule="auto"/>
         <w:ind w:firstLine="709"/>
         <w:jc w:val="both"/>
         <w:rPr>
@@ -1491,6 +1644,7 @@
     <w:p>
       <w:pPr>
         <w:pStyle w:val="ListParagraph"/>
+        <w:spacing w:line="360" w:lineRule="auto"/>
         <w:ind w:firstLine="709"/>
         <w:jc w:val="both"/>
         <w:rPr>
@@ -1527,6 +1681,7 @@
     <w:p>
       <w:pPr>
         <w:pStyle w:val="ListParagraph"/>
+        <w:spacing w:line="360" w:lineRule="auto"/>
         <w:ind w:firstLine="709"/>
         <w:jc w:val="both"/>
         <w:rPr>
@@ -1544,6 +1699,7 @@
           <w:ilvl w:val="0"/>
           <w:numId w:val="8"/>
         </w:numPr>
+        <w:spacing w:line="360" w:lineRule="auto"/>
         <w:jc w:val="both"/>
         <w:rPr>
           <w:rFonts w:ascii="Times New Roman" w:hAnsi="Times New Roman" w:cs="Times New Roman"/>
@@ -1559,7 +1715,6 @@
           <w:szCs w:val="24"/>
           <w:lang w:eastAsia="bg-BG"/>
         </w:rPr>
-        <w:lastRenderedPageBreak/>
         <w:drawing>
           <wp:anchor distT="0" distB="0" distL="114300" distR="114300" simplePos="0" relativeHeight="251658240" behindDoc="0" locked="0" layoutInCell="1" allowOverlap="1" wp14:anchorId="195A6406" wp14:editId="271D25F1">
             <wp:simplePos x="0" y="0"/>
@@ -1652,6 +1807,7 @@
     <w:p>
       <w:pPr>
         <w:pStyle w:val="ListParagraph"/>
+        <w:spacing w:line="360" w:lineRule="auto"/>
         <w:ind w:firstLine="709"/>
         <w:jc w:val="both"/>
         <w:rPr>
@@ -1664,6 +1820,7 @@
     <w:p>
       <w:pPr>
         <w:pStyle w:val="ListParagraph"/>
+        <w:spacing w:line="360" w:lineRule="auto"/>
         <w:ind w:firstLine="709"/>
         <w:jc w:val="both"/>
         <w:rPr>
@@ -1749,6 +1906,7 @@
     <w:p>
       <w:pPr>
         <w:pStyle w:val="ListParagraph"/>
+        <w:spacing w:line="360" w:lineRule="auto"/>
         <w:ind w:firstLine="709"/>
         <w:jc w:val="both"/>
         <w:rPr>
@@ -1765,6 +1923,7 @@
           <w:ilvl w:val="0"/>
           <w:numId w:val="8"/>
         </w:numPr>
+        <w:spacing w:line="360" w:lineRule="auto"/>
         <w:jc w:val="both"/>
         <w:rPr>
           <w:rFonts w:ascii="Times New Roman" w:hAnsi="Times New Roman" w:cs="Times New Roman"/>
@@ -1780,6 +1939,7 @@
           <w:szCs w:val="24"/>
           <w:lang w:eastAsia="bg-BG"/>
         </w:rPr>
+        <w:lastRenderedPageBreak/>
         <w:drawing>
           <wp:anchor distT="0" distB="0" distL="114300" distR="114300" simplePos="0" relativeHeight="251659264" behindDoc="0" locked="0" layoutInCell="1" allowOverlap="1" wp14:anchorId="75908F21" wp14:editId="031A7282">
             <wp:simplePos x="0" y="0"/>
@@ -1872,6 +2032,7 @@
     <w:p>
       <w:pPr>
         <w:pStyle w:val="ListParagraph"/>
+        <w:spacing w:line="360" w:lineRule="auto"/>
         <w:ind w:firstLine="709"/>
         <w:jc w:val="both"/>
         <w:rPr>
@@ -1884,6 +2045,7 @@
     <w:p>
       <w:pPr>
         <w:pStyle w:val="ListParagraph"/>
+        <w:spacing w:line="360" w:lineRule="auto"/>
         <w:ind w:firstLine="709"/>
         <w:jc w:val="both"/>
         <w:rPr>
@@ -2004,6 +2166,59 @@
         </w:rPr>
         <w:t xml:space="preserve"> ден, той няма да бъде включен в тази графика.</w:t>
       </w:r>
+    </w:p>
+    <w:p>
+      <w:pPr>
+        <w:pStyle w:val="ListParagraph"/>
+        <w:spacing w:line="360" w:lineRule="auto"/>
+        <w:ind w:firstLine="709"/>
+        <w:jc w:val="both"/>
+        <w:rPr>
+          <w:rFonts w:ascii="Times New Roman" w:hAnsi="Times New Roman" w:cs="Times New Roman"/>
+          <w:sz w:val="24"/>
+          <w:szCs w:val="24"/>
+        </w:rPr>
+      </w:pPr>
+    </w:p>
+    <w:p>
+      <w:pPr>
+        <w:pStyle w:val="ListParagraph"/>
+        <w:spacing w:line="360" w:lineRule="auto"/>
+        <w:ind w:firstLine="709"/>
+        <w:jc w:val="both"/>
+      </w:pPr>
+      <w:r>
+        <w:rPr>
+          <w:rFonts w:ascii="Times New Roman" w:hAnsi="Times New Roman" w:cs="Times New Roman"/>
+          <w:sz w:val="24"/>
+          <w:szCs w:val="24"/>
+        </w:rPr>
+        <w:t>Сайтът е публично достъпен чрез следната хиперв</w:t>
+      </w:r>
+      <w:r>
+        <w:rPr>
+          <w:rFonts w:ascii="Times New Roman" w:hAnsi="Times New Roman" w:cs="Times New Roman"/>
+          <w:sz w:val="24"/>
+          <w:szCs w:val="24"/>
+        </w:rPr>
+        <w:t>р</w:t>
+      </w:r>
+      <w:r>
+        <w:rPr>
+          <w:rFonts w:ascii="Times New Roman" w:hAnsi="Times New Roman" w:cs="Times New Roman"/>
+          <w:sz w:val="24"/>
+          <w:szCs w:val="24"/>
+        </w:rPr>
+        <w:t xml:space="preserve">ъзка: </w:t>
+      </w:r>
+      <w:hyperlink r:id="rId9" w:history="1">
+        <w:r>
+          <w:rPr>
+            <w:rStyle w:val="Hyperlink"/>
+          </w:rPr>
+          <w:t>https://ivanchuchulski.github.io/index.html</w:t>
+        </w:r>
+      </w:hyperlink>
     </w:p>
     <w:p>
       <w:pPr>
@@ -2080,7 +2295,6 @@
           <w:sz w:val="28"/>
           <w:szCs w:val="28"/>
         </w:rPr>
-        <w:lastRenderedPageBreak/>
         <w:t>Причина за избиране на</w:t>
       </w:r>
       <w:r>
@@ -2095,6 +2309,7 @@
     <w:p>
       <w:pPr>
         <w:pStyle w:val="ListParagraph"/>
+        <w:spacing w:line="360" w:lineRule="auto"/>
         <w:ind w:firstLine="709"/>
         <w:jc w:val="both"/>
         <w:rPr>
@@ -2155,6 +2370,7 @@
     <w:p>
       <w:pPr>
         <w:pStyle w:val="ListParagraph"/>
+        <w:spacing w:line="360" w:lineRule="auto"/>
         <w:ind w:firstLine="709"/>
         <w:jc w:val="both"/>
         <w:rPr>
@@ -2229,6 +2445,7 @@
           <w:sz w:val="28"/>
           <w:szCs w:val="28"/>
         </w:rPr>
+        <w:lastRenderedPageBreak/>
         <w:t xml:space="preserve">Причина за избиране на </w:t>
       </w:r>
       <w:r>
@@ -2251,6 +2468,7 @@
     <w:p>
       <w:pPr>
         <w:pStyle w:val="ListParagraph"/>
+        <w:spacing w:line="360" w:lineRule="auto"/>
         <w:ind w:firstLine="709"/>
         <w:jc w:val="both"/>
         <w:rPr>
@@ -2394,6 +2612,7 @@
     <w:p>
       <w:pPr>
         <w:pStyle w:val="ListParagraph"/>
+        <w:spacing w:line="360" w:lineRule="auto"/>
         <w:ind w:firstLine="709"/>
         <w:jc w:val="both"/>
         <w:rPr>
@@ -2424,7 +2643,23 @@
           <w:sz w:val="24"/>
           <w:szCs w:val="24"/>
         </w:rPr>
-        <w:t xml:space="preserve"> на АИС „Плевен“ за 2018 година. </w:t>
+        <w:t xml:space="preserve"> на АИС „Плевен“ за</w:t>
+      </w:r>
+      <w:r>
+        <w:rPr>
+          <w:rFonts w:ascii="Times New Roman" w:hAnsi="Times New Roman" w:cs="Times New Roman"/>
+          <w:sz w:val="24"/>
+          <w:szCs w:val="24"/>
+        </w:rPr>
+        <w:t xml:space="preserve"> календарната</w:t>
+      </w:r>
+      <w:r>
+        <w:rPr>
+          <w:rFonts w:ascii="Times New Roman" w:hAnsi="Times New Roman" w:cs="Times New Roman"/>
+          <w:sz w:val="24"/>
+          <w:szCs w:val="24"/>
+        </w:rPr>
+        <w:t xml:space="preserve"> 2018 година. </w:t>
       </w:r>
       <w:r>
         <w:rPr>
@@ -2474,6 +2709,7 @@
           <w:ilvl w:val="0"/>
           <w:numId w:val="7"/>
         </w:numPr>
+        <w:spacing w:line="360" w:lineRule="auto"/>
         <w:jc w:val="both"/>
         <w:rPr>
           <w:rFonts w:ascii="Times New Roman" w:hAnsi="Times New Roman" w:cs="Times New Roman"/>
@@ -2561,6 +2797,7 @@
           <w:ilvl w:val="0"/>
           <w:numId w:val="7"/>
         </w:numPr>
+        <w:spacing w:line="360" w:lineRule="auto"/>
         <w:jc w:val="both"/>
         <w:rPr>
           <w:rFonts w:ascii="Times New Roman" w:hAnsi="Times New Roman" w:cs="Times New Roman"/>
@@ -2628,6 +2865,7 @@
     <w:p>
       <w:pPr>
         <w:pStyle w:val="ListParagraph"/>
+        <w:spacing w:line="360" w:lineRule="auto"/>
         <w:ind w:firstLine="709"/>
         <w:jc w:val="both"/>
         <w:rPr>
@@ -2658,7 +2896,23 @@
           <w:sz w:val="24"/>
           <w:szCs w:val="24"/>
         </w:rPr>
-        <w:t xml:space="preserve">ще може да се представи значително по-пълна картина на състоянието на атмосферния въздух за област Плевен, която включва както и минали резултати, така и </w:t>
+        <w:t>ще може да се представи значително по-пълна картина на състоянието на атмосферния въздух за област Плевен, която</w:t>
+      </w:r>
+      <w:r>
+        <w:rPr>
+          <w:rFonts w:ascii="Times New Roman" w:hAnsi="Times New Roman" w:cs="Times New Roman"/>
+          <w:sz w:val="24"/>
+          <w:szCs w:val="24"/>
+        </w:rPr>
+        <w:t xml:space="preserve"> ще</w:t>
+      </w:r>
+      <w:r>
+        <w:rPr>
+          <w:rFonts w:ascii="Times New Roman" w:hAnsi="Times New Roman" w:cs="Times New Roman"/>
+          <w:sz w:val="24"/>
+          <w:szCs w:val="24"/>
+        </w:rPr>
+        <w:t xml:space="preserve"> включва както и минали резултати, така и </w:t>
       </w:r>
       <w:r>
         <w:rPr>
@@ -2682,7 +2936,39 @@
           <w:sz w:val="24"/>
           <w:szCs w:val="24"/>
         </w:rPr>
-        <w:t xml:space="preserve"> Това позволява да вземат мерки навреме, ако се забележи превишаване на зададената граница на концентрация на ФПЧ и като резултат да се минимизира</w:t>
+        <w:t xml:space="preserve"> Това</w:t>
+      </w:r>
+      <w:r>
+        <w:rPr>
+          <w:rFonts w:ascii="Times New Roman" w:hAnsi="Times New Roman" w:cs="Times New Roman"/>
+          <w:sz w:val="24"/>
+          <w:szCs w:val="24"/>
+        </w:rPr>
+        <w:t xml:space="preserve"> ще</w:t>
+      </w:r>
+      <w:r>
+        <w:rPr>
+          <w:rFonts w:ascii="Times New Roman" w:hAnsi="Times New Roman" w:cs="Times New Roman"/>
+          <w:sz w:val="24"/>
+          <w:szCs w:val="24"/>
+        </w:rPr>
+        <w:t xml:space="preserve"> позволява да</w:t>
+      </w:r>
+      <w:r>
+        <w:rPr>
+          <w:rFonts w:ascii="Times New Roman" w:hAnsi="Times New Roman" w:cs="Times New Roman"/>
+          <w:sz w:val="24"/>
+          <w:szCs w:val="24"/>
+        </w:rPr>
+        <w:t xml:space="preserve"> се</w:t>
+      </w:r>
+      <w:r>
+        <w:rPr>
+          <w:rFonts w:ascii="Times New Roman" w:hAnsi="Times New Roman" w:cs="Times New Roman"/>
+          <w:sz w:val="24"/>
+          <w:szCs w:val="24"/>
+        </w:rPr>
+        <w:t xml:space="preserve"> вземат мерки навреме, ако се забележи превишаване на зададената граница на концентрация на ФПЧ и като резултат да се минимизира</w:t>
       </w:r>
       <w:r>
         <w:rPr>
@@ -5187,7 +5473,7 @@
 </file>
 
 <file path=customXml/itemProps1.xml><?xml version="1.0" encoding="utf-8"?>
-<ds:datastoreItem xmlns:ds="http://schemas.openxmlformats.org/officeDocument/2006/customXml" ds:itemID="{5EAD8D76-F8A7-4F46-A894-E14C351C0EA1}">
+<ds:datastoreItem xmlns:ds="http://schemas.openxmlformats.org/officeDocument/2006/customXml" ds:itemID="{B3CA1BA8-0F3F-4F4D-8F8A-999A6755722A}">
   <ds:schemaRefs>
     <ds:schemaRef ds:uri="http://schemas.openxmlformats.org/officeDocument/2006/bibliography"/>
   </ds:schemaRefs>

</xml_diff>